<commit_message>
Project status report ver 0.1
</commit_message>
<xml_diff>
--- a/progress1/DCSS - PMP - ver 0.7(ready to review).docx
+++ b/progress1/DCSS - PMP - ver 0.7(ready to review).docx
@@ -2493,7 +2493,17 @@
                 <w:sz w:val="24"/>
                 <w:szCs w:val="24"/>
               </w:rPr>
-              <w:t>07/07/2014</w:t>
+              <w:t>07/19</w:t>
+            </w:r>
+            <w:r>
+              <w:rPr>
+                <w:rFonts w:ascii="Times New Roman" w:hAnsi="Times New Roman" w:cs="Times New Roman"/>
+                <w:bCs/>
+                <w:color w:val="auto"/>
+                <w:sz w:val="24"/>
+                <w:szCs w:val="24"/>
+              </w:rPr>
+              <w:t>/2014</w:t>
             </w:r>
           </w:p>
         </w:tc>
@@ -6451,8 +6461,6 @@
           <w:szCs w:val="36"/>
         </w:rPr>
       </w:pPr>
-      <w:bookmarkStart w:id="0" w:name="_GoBack"/>
-      <w:bookmarkEnd w:id="0"/>
     </w:p>
     <w:p>
       <w:pPr>
@@ -6487,7 +6495,7 @@
           <w:szCs w:val="44"/>
         </w:rPr>
       </w:pPr>
-      <w:bookmarkStart w:id="1" w:name="_Toc393535964"/>
+      <w:bookmarkStart w:id="0" w:name="_Toc393535964"/>
       <w:r>
         <w:rPr>
           <w:rFonts w:ascii="Times New Roman" w:hAnsi="Times New Roman" w:cs="Times New Roman"/>
@@ -6497,7 +6505,7 @@
         <w:lastRenderedPageBreak/>
         <w:t>Chapter One: Introduction</w:t>
       </w:r>
-      <w:bookmarkEnd w:id="1"/>
+      <w:bookmarkEnd w:id="0"/>
     </w:p>
     <w:p>
       <w:pPr>
@@ -6511,7 +6519,7 @@
           <w:szCs w:val="36"/>
         </w:rPr>
       </w:pPr>
-      <w:bookmarkStart w:id="2" w:name="_Toc393535965"/>
+      <w:bookmarkStart w:id="1" w:name="_Toc393535965"/>
       <w:r>
         <w:rPr>
           <w:rFonts w:ascii="Times New Roman" w:hAnsi="Times New Roman" w:cs="Times New Roman"/>
@@ -6521,7 +6529,7 @@
         </w:rPr>
         <w:t>1. Introduction</w:t>
       </w:r>
-      <w:bookmarkEnd w:id="2"/>
+      <w:bookmarkEnd w:id="1"/>
     </w:p>
     <w:p>
       <w:pPr>
@@ -7216,7 +7224,7 @@
           <w:szCs w:val="36"/>
         </w:rPr>
       </w:pPr>
-      <w:bookmarkStart w:id="3" w:name="_Toc393535966"/>
+      <w:bookmarkStart w:id="2" w:name="_Toc393535966"/>
       <w:r>
         <w:rPr>
           <w:rFonts w:ascii="Times New Roman" w:hAnsi="Times New Roman" w:cs="Times New Roman"/>
@@ -7226,7 +7234,7 @@
         </w:rPr>
         <w:t>1.1 Project Overview</w:t>
       </w:r>
-      <w:bookmarkEnd w:id="3"/>
+      <w:bookmarkEnd w:id="2"/>
     </w:p>
     <w:p>
       <w:pPr>
@@ -7947,8 +7955,8 @@
         </w:rPr>
         <w:tab/>
       </w:r>
-      <w:bookmarkStart w:id="4" w:name="_Toc259970752"/>
-      <w:bookmarkStart w:id="5" w:name="_Toc393535967"/>
+      <w:bookmarkStart w:id="3" w:name="_Toc259970752"/>
+      <w:bookmarkStart w:id="4" w:name="_Toc393535967"/>
       <w:r>
         <w:rPr>
           <w:rFonts w:ascii="Times New Roman" w:hAnsi="Times New Roman" w:cs="Times New Roman"/>
@@ -7958,8 +7966,8 @@
         </w:rPr>
         <w:t>1.1.1 Purpose</w:t>
       </w:r>
+      <w:bookmarkEnd w:id="3"/>
       <w:bookmarkEnd w:id="4"/>
-      <w:bookmarkEnd w:id="5"/>
     </w:p>
     <w:p>
       <w:pPr>
@@ -8404,8 +8412,8 @@
           <w:szCs w:val="32"/>
         </w:rPr>
       </w:pPr>
-      <w:bookmarkStart w:id="6" w:name="_Toc259970753"/>
-      <w:bookmarkStart w:id="7" w:name="_Toc393535968"/>
+      <w:bookmarkStart w:id="5" w:name="_Toc259970753"/>
+      <w:bookmarkStart w:id="6" w:name="_Toc393535968"/>
       <w:r>
         <w:rPr>
           <w:rFonts w:ascii="Times New Roman" w:hAnsi="Times New Roman" w:cs="Times New Roman"/>
@@ -8415,8 +8423,8 @@
         </w:rPr>
         <w:t>1.1.2 Scope</w:t>
       </w:r>
+      <w:bookmarkEnd w:id="5"/>
       <w:bookmarkEnd w:id="6"/>
-      <w:bookmarkEnd w:id="7"/>
     </w:p>
     <w:p>
       <w:pPr>
@@ -9631,7 +9639,7 @@
           <w:szCs w:val="36"/>
         </w:rPr>
       </w:pPr>
-      <w:bookmarkStart w:id="8" w:name="_Toc393535969"/>
+      <w:bookmarkStart w:id="7" w:name="_Toc393535969"/>
       <w:r>
         <w:rPr>
           <w:rFonts w:ascii="Times New Roman" w:hAnsi="Times New Roman" w:cs="Times New Roman"/>
@@ -9641,7 +9649,7 @@
         </w:rPr>
         <w:t>1.2 Document overview</w:t>
       </w:r>
-      <w:bookmarkEnd w:id="8"/>
+      <w:bookmarkEnd w:id="7"/>
     </w:p>
     <w:p>
       <w:pPr>
@@ -10075,7 +10083,7 @@
           <w:szCs w:val="36"/>
         </w:rPr>
       </w:pPr>
-      <w:bookmarkStart w:id="9" w:name="_Toc393535970"/>
+      <w:bookmarkStart w:id="8" w:name="_Toc393535970"/>
       <w:r>
         <w:rPr>
           <w:rFonts w:ascii="Times New Roman" w:hAnsi="Times New Roman" w:cs="Times New Roman"/>
@@ -10095,7 +10103,7 @@
         </w:rPr>
         <w:t xml:space="preserve"> Work product to be develop</w:t>
       </w:r>
-      <w:bookmarkEnd w:id="9"/>
+      <w:bookmarkEnd w:id="8"/>
     </w:p>
     <w:p/>
     <w:p>
@@ -10110,8 +10118,8 @@
           <w:szCs w:val="32"/>
         </w:rPr>
       </w:pPr>
-      <w:bookmarkStart w:id="10" w:name="_Toc259970756"/>
-      <w:bookmarkStart w:id="11" w:name="_Toc393535971"/>
+      <w:bookmarkStart w:id="9" w:name="_Toc259970756"/>
+      <w:bookmarkStart w:id="10" w:name="_Toc393535971"/>
       <w:r>
         <w:rPr>
           <w:rFonts w:ascii="Times New Roman" w:hAnsi="Times New Roman" w:cs="Times New Roman"/>
@@ -10130,8 +10138,8 @@
         </w:rPr>
         <w:t>.1 Deliverables</w:t>
       </w:r>
+      <w:bookmarkEnd w:id="9"/>
       <w:bookmarkEnd w:id="10"/>
-      <w:bookmarkEnd w:id="11"/>
     </w:p>
     <w:p/>
     <w:tbl>
@@ -10436,6 +10444,7 @@
                 <w:color w:val="auto"/>
                 <w:sz w:val="24"/>
                 <w:szCs w:val="32"/>
+                <w:highlight w:val="yellow"/>
               </w:rPr>
             </w:pPr>
             <w:r>
@@ -10444,6 +10453,7 @@
                 <w:color w:val="auto"/>
                 <w:sz w:val="24"/>
                 <w:szCs w:val="32"/>
+                <w:highlight w:val="yellow"/>
               </w:rPr>
               <w:t>0</w:t>
             </w:r>
@@ -10453,6 +10463,7 @@
                 <w:color w:val="auto"/>
                 <w:sz w:val="24"/>
                 <w:szCs w:val="32"/>
+                <w:highlight w:val="yellow"/>
               </w:rPr>
               <w:t>3/25</w:t>
             </w:r>
@@ -10462,6 +10473,7 @@
                 <w:color w:val="auto"/>
                 <w:sz w:val="24"/>
                 <w:szCs w:val="32"/>
+                <w:highlight w:val="yellow"/>
               </w:rPr>
               <w:t>/2014</w:t>
             </w:r>
@@ -11017,6 +11029,7 @@
                 <w:color w:val="auto"/>
                 <w:sz w:val="24"/>
                 <w:szCs w:val="32"/>
+                <w:highlight w:val="yellow"/>
               </w:rPr>
               <w:t>07/07/2014</w:t>
             </w:r>
@@ -11568,6 +11581,7 @@
                 <w:color w:val="auto"/>
                 <w:sz w:val="24"/>
                 <w:szCs w:val="32"/>
+                <w:highlight w:val="yellow"/>
               </w:rPr>
               <w:t>09/03/2014</w:t>
             </w:r>
@@ -11638,7 +11652,7 @@
           <w:szCs w:val="36"/>
         </w:rPr>
       </w:pPr>
-      <w:bookmarkStart w:id="12" w:name="_Toc393535972"/>
+      <w:bookmarkStart w:id="11" w:name="_Toc393535972"/>
       <w:r>
         <w:rPr>
           <w:rFonts w:ascii="Times New Roman" w:hAnsi="Times New Roman" w:cs="Times New Roman"/>
@@ -11658,7 +11672,7 @@
         </w:rPr>
         <w:t xml:space="preserve"> Acronyms</w:t>
       </w:r>
-      <w:bookmarkEnd w:id="12"/>
+      <w:bookmarkEnd w:id="11"/>
     </w:p>
     <w:p>
       <w:pPr>
@@ -11691,8 +11705,8 @@
         </w:rPr>
         <w:tab/>
       </w:r>
-      <w:bookmarkStart w:id="13" w:name="_Toc259970758"/>
-      <w:bookmarkStart w:id="14" w:name="_Toc393535973"/>
+      <w:bookmarkStart w:id="12" w:name="_Toc259970758"/>
+      <w:bookmarkStart w:id="13" w:name="_Toc393535973"/>
       <w:r>
         <w:rPr>
           <w:rFonts w:ascii="Times New Roman" w:hAnsi="Times New Roman" w:cs="Times New Roman"/>
@@ -11711,8 +11725,8 @@
         </w:rPr>
         <w:t>.1 Acronyms</w:t>
       </w:r>
+      <w:bookmarkEnd w:id="12"/>
       <w:bookmarkEnd w:id="13"/>
-      <w:bookmarkEnd w:id="14"/>
       <w:r>
         <w:rPr>
           <w:rFonts w:ascii="Times New Roman" w:hAnsi="Times New Roman" w:cs="Times New Roman"/>
@@ -12538,8 +12552,8 @@
         </w:rPr>
         <w:tab/>
       </w:r>
-      <w:bookmarkStart w:id="15" w:name="_Toc259970759"/>
-      <w:bookmarkStart w:id="16" w:name="_Toc393535974"/>
+      <w:bookmarkStart w:id="14" w:name="_Toc259970759"/>
+      <w:bookmarkStart w:id="15" w:name="_Toc393535974"/>
       <w:r>
         <w:rPr>
           <w:rFonts w:ascii="Times New Roman" w:hAnsi="Times New Roman" w:cs="Times New Roman"/>
@@ -12558,8 +12572,8 @@
         </w:rPr>
         <w:t>.2 Definition</w:t>
       </w:r>
+      <w:bookmarkEnd w:id="14"/>
       <w:bookmarkEnd w:id="15"/>
-      <w:bookmarkEnd w:id="16"/>
     </w:p>
     <w:p>
       <w:pPr>
@@ -13798,7 +13812,7 @@
           <w:szCs w:val="32"/>
         </w:rPr>
       </w:pPr>
-      <w:bookmarkStart w:id="17" w:name="_Toc393535975"/>
+      <w:bookmarkStart w:id="16" w:name="_Toc393535975"/>
       <w:r>
         <w:rPr>
           <w:rFonts w:ascii="Times New Roman" w:hAnsi="Times New Roman" w:cs="Times New Roman"/>
@@ -13809,7 +13823,7 @@
         <w:lastRenderedPageBreak/>
         <w:t>Chapter Two: Infrastructure</w:t>
       </w:r>
-      <w:bookmarkEnd w:id="17"/>
+      <w:bookmarkEnd w:id="16"/>
     </w:p>
     <w:p>
       <w:pPr>
@@ -13823,7 +13837,7 @@
           <w:szCs w:val="40"/>
         </w:rPr>
       </w:pPr>
-      <w:bookmarkStart w:id="18" w:name="_Toc393535976"/>
+      <w:bookmarkStart w:id="17" w:name="_Toc393535976"/>
       <w:r>
         <w:rPr>
           <w:rFonts w:ascii="Times New Roman" w:hAnsi="Times New Roman" w:cs="Times New Roman"/>
@@ -13833,7 +13847,7 @@
         </w:rPr>
         <w:t>2. Infrastructure</w:t>
       </w:r>
-      <w:bookmarkEnd w:id="18"/>
+      <w:bookmarkEnd w:id="17"/>
     </w:p>
     <w:p>
       <w:pPr>
@@ -13847,7 +13861,7 @@
           <w:szCs w:val="36"/>
         </w:rPr>
       </w:pPr>
-      <w:bookmarkStart w:id="19" w:name="_Toc393535977"/>
+      <w:bookmarkStart w:id="18" w:name="_Toc393535977"/>
       <w:r>
         <w:rPr>
           <w:rFonts w:ascii="Times New Roman" w:hAnsi="Times New Roman" w:cs="Times New Roman"/>
@@ -13857,7 +13871,7 @@
         </w:rPr>
         <w:t>2.1 Software development life cycle</w:t>
       </w:r>
-      <w:bookmarkEnd w:id="19"/>
+      <w:bookmarkEnd w:id="18"/>
     </w:p>
     <w:p>
       <w:pPr>
@@ -14291,7 +14305,7 @@
           <w:szCs w:val="36"/>
         </w:rPr>
       </w:pPr>
-      <w:bookmarkStart w:id="20" w:name="_Toc393535978"/>
+      <w:bookmarkStart w:id="19" w:name="_Toc393535978"/>
       <w:r>
         <w:rPr>
           <w:rFonts w:ascii="Times New Roman" w:hAnsi="Times New Roman" w:cs="Times New Roman"/>
@@ -14301,7 +14315,7 @@
         </w:rPr>
         <w:t>2.2 Development Tools</w:t>
       </w:r>
-      <w:bookmarkEnd w:id="20"/>
+      <w:bookmarkEnd w:id="19"/>
     </w:p>
     <w:p>
       <w:pPr>
@@ -14827,7 +14841,7 @@
           <w:sz w:val="28"/>
         </w:rPr>
       </w:pPr>
-      <w:bookmarkStart w:id="21" w:name="_Toc393535979"/>
+      <w:bookmarkStart w:id="20" w:name="_Toc393535979"/>
       <w:r>
         <w:rPr>
           <w:rFonts w:ascii="Times New Roman" w:eastAsia="Times New Roman" w:hAnsi="Times New Roman" w:cs="Times New Roman"/>
@@ -14838,7 +14852,7 @@
         <w:lastRenderedPageBreak/>
         <w:t>2.3 Hardware and Material Resources</w:t>
       </w:r>
-      <w:bookmarkEnd w:id="21"/>
+      <w:bookmarkEnd w:id="20"/>
     </w:p>
     <w:p>
       <w:pPr>
@@ -16051,7 +16065,7 @@
           <w:szCs w:val="44"/>
         </w:rPr>
       </w:pPr>
-      <w:bookmarkStart w:id="22" w:name="_Toc393535980"/>
+      <w:bookmarkStart w:id="21" w:name="_Toc393535980"/>
       <w:r>
         <w:rPr>
           <w:rFonts w:ascii="Times New Roman" w:hAnsi="Times New Roman" w:cs="Times New Roman"/>
@@ -16061,7 +16075,7 @@
         <w:lastRenderedPageBreak/>
         <w:t>Chapter Three: Management Procedures</w:t>
       </w:r>
-      <w:bookmarkEnd w:id="22"/>
+      <w:bookmarkEnd w:id="21"/>
     </w:p>
     <w:p>
       <w:pPr>
@@ -16075,7 +16089,7 @@
           <w:szCs w:val="40"/>
         </w:rPr>
       </w:pPr>
-      <w:bookmarkStart w:id="23" w:name="_Toc393535981"/>
+      <w:bookmarkStart w:id="22" w:name="_Toc393535981"/>
       <w:r>
         <w:rPr>
           <w:rFonts w:ascii="Times New Roman" w:hAnsi="Times New Roman" w:cs="Times New Roman"/>
@@ -16085,7 +16099,7 @@
         </w:rPr>
         <w:t>3. Management Procedures</w:t>
       </w:r>
-      <w:bookmarkEnd w:id="23"/>
+      <w:bookmarkEnd w:id="22"/>
     </w:p>
     <w:p>
       <w:pPr>
@@ -16099,7 +16113,7 @@
           <w:szCs w:val="36"/>
         </w:rPr>
       </w:pPr>
-      <w:bookmarkStart w:id="24" w:name="_Toc393535982"/>
+      <w:bookmarkStart w:id="23" w:name="_Toc393535982"/>
       <w:r>
         <w:rPr>
           <w:rFonts w:ascii="Times New Roman" w:hAnsi="Times New Roman" w:cs="Times New Roman"/>
@@ -16118,7 +16132,7 @@
         </w:rPr>
         <w:t xml:space="preserve"> Project Team Structure</w:t>
       </w:r>
-      <w:bookmarkEnd w:id="24"/>
+      <w:bookmarkEnd w:id="23"/>
     </w:p>
     <w:p>
       <w:pPr>
@@ -17132,7 +17146,7 @@
           <w:szCs w:val="36"/>
         </w:rPr>
       </w:pPr>
-      <w:bookmarkStart w:id="25" w:name="_Toc393535983"/>
+      <w:bookmarkStart w:id="24" w:name="_Toc393535983"/>
       <w:r>
         <w:rPr>
           <w:rFonts w:ascii="Times New Roman" w:hAnsi="Times New Roman" w:cs="Times New Roman"/>
@@ -17142,7 +17156,7 @@
         </w:rPr>
         <w:t>3.2 Monitoring and Controlling Mechanism</w:t>
       </w:r>
-      <w:bookmarkEnd w:id="25"/>
+      <w:bookmarkEnd w:id="24"/>
     </w:p>
     <w:p>
       <w:pPr>
@@ -17169,7 +17183,7 @@
           <w:szCs w:val="32"/>
         </w:rPr>
       </w:pPr>
-      <w:bookmarkStart w:id="26" w:name="_Toc393535984"/>
+      <w:bookmarkStart w:id="25" w:name="_Toc393535984"/>
       <w:r>
         <w:rPr>
           <w:rFonts w:ascii="Times New Roman" w:hAnsi="Times New Roman" w:cs="Times New Roman"/>
@@ -17179,7 +17193,7 @@
         </w:rPr>
         <w:t>3.2.1 Project Meeting</w:t>
       </w:r>
-      <w:bookmarkEnd w:id="26"/>
+      <w:bookmarkEnd w:id="25"/>
     </w:p>
     <w:p>
       <w:pPr>
@@ -17694,7 +17708,7 @@
           <w:szCs w:val="44"/>
         </w:rPr>
       </w:pPr>
-      <w:bookmarkStart w:id="27" w:name="_Toc393535985"/>
+      <w:bookmarkStart w:id="26" w:name="_Toc393535985"/>
       <w:r>
         <w:rPr>
           <w:rFonts w:ascii="Times New Roman" w:hAnsi="Times New Roman" w:cs="Times New Roman"/>
@@ -17720,7 +17734,7 @@
         </w:rPr>
         <w:t>Quality Standard</w:t>
       </w:r>
-      <w:bookmarkEnd w:id="27"/>
+      <w:bookmarkEnd w:id="26"/>
     </w:p>
     <w:p>
       <w:pPr>
@@ -17732,7 +17746,7 @@
           <w:szCs w:val="40"/>
         </w:rPr>
       </w:pPr>
-      <w:bookmarkStart w:id="28" w:name="_Toc393535986"/>
+      <w:bookmarkStart w:id="27" w:name="_Toc393535986"/>
       <w:r>
         <w:rPr>
           <w:rFonts w:ascii="Times New Roman" w:hAnsi="Times New Roman" w:cs="Times New Roman"/>
@@ -17742,7 +17756,7 @@
         </w:rPr>
         <w:t>4. Quality Standard</w:t>
       </w:r>
-      <w:bookmarkEnd w:id="28"/>
+      <w:bookmarkEnd w:id="27"/>
     </w:p>
     <w:p>
       <w:pPr>
@@ -17756,7 +17770,7 @@
           <w:sz w:val="28"/>
         </w:rPr>
       </w:pPr>
-      <w:bookmarkStart w:id="29" w:name="_Toc393535987"/>
+      <w:bookmarkStart w:id="28" w:name="_Toc393535987"/>
       <w:r>
         <w:rPr>
           <w:rFonts w:ascii="Times New Roman" w:hAnsi="Times New Roman" w:cs="Times New Roman"/>
@@ -17766,7 +17780,7 @@
         </w:rPr>
         <w:t>4.1 ISO29110 for Very Small Entity (VSE)</w:t>
       </w:r>
-      <w:bookmarkEnd w:id="29"/>
+      <w:bookmarkEnd w:id="28"/>
       <w:r>
         <w:rPr>
           <w:rFonts w:ascii="Times New Roman" w:hAnsi="Times New Roman" w:cs="Times New Roman"/>
@@ -17799,7 +17813,7 @@
           <w:szCs w:val="36"/>
         </w:rPr>
       </w:pPr>
-      <w:bookmarkStart w:id="30" w:name="_Toc259970772"/>
+      <w:bookmarkStart w:id="29" w:name="_Toc259970772"/>
       <w:r>
         <w:rPr>
           <w:rFonts w:ascii="Times New Roman" w:hAnsi="Times New Roman" w:cs="Times New Roman"/>
@@ -17809,7 +17823,7 @@
         </w:rPr>
         <w:t>The ISO29110 contain 2 processes are Project management and Software implementation.</w:t>
       </w:r>
-      <w:bookmarkEnd w:id="30"/>
+      <w:bookmarkEnd w:id="29"/>
     </w:p>
     <w:p/>
     <w:p>
@@ -17826,7 +17840,7 @@
           <w:szCs w:val="24"/>
         </w:rPr>
       </w:pPr>
-      <w:bookmarkStart w:id="31" w:name="_Toc393535988"/>
+      <w:bookmarkStart w:id="30" w:name="_Toc393535988"/>
       <w:r>
         <w:rPr>
           <w:rFonts w:ascii="Times New Roman" w:hAnsi="Times New Roman" w:cs="Times New Roman"/>
@@ -17847,7 +17861,7 @@
         </w:rPr>
         <w:t xml:space="preserve"> Project Management (PM) process</w:t>
       </w:r>
-      <w:bookmarkEnd w:id="31"/>
+      <w:bookmarkEnd w:id="30"/>
       <w:r>
         <w:rPr>
           <w:rFonts w:ascii="Times New Roman" w:hAnsi="Times New Roman" w:cs="Times New Roman"/>
@@ -18474,7 +18488,7 @@
           <w:szCs w:val="24"/>
         </w:rPr>
       </w:pPr>
-      <w:bookmarkStart w:id="32" w:name="_Toc393535989"/>
+      <w:bookmarkStart w:id="31" w:name="_Toc393535989"/>
       <w:r>
         <w:rPr>
           <w:rFonts w:ascii="Times New Roman" w:hAnsi="Times New Roman" w:cs="Times New Roman"/>
@@ -18495,7 +18509,7 @@
         </w:rPr>
         <w:t>2 Software Implementation (SI) process</w:t>
       </w:r>
-      <w:bookmarkEnd w:id="32"/>
+      <w:bookmarkEnd w:id="31"/>
       <w:r>
         <w:rPr>
           <w:rFonts w:ascii="Times New Roman" w:hAnsi="Times New Roman" w:cs="Times New Roman"/>
@@ -19241,8 +19255,8 @@
           <w:szCs w:val="44"/>
         </w:rPr>
       </w:pPr>
-      <w:bookmarkStart w:id="33" w:name="_Toc259970773"/>
-      <w:bookmarkStart w:id="34" w:name="_Toc393535990"/>
+      <w:bookmarkStart w:id="32" w:name="_Toc259970773"/>
+      <w:bookmarkStart w:id="33" w:name="_Toc393535990"/>
       <w:r>
         <w:rPr>
           <w:rFonts w:ascii="Times New Roman" w:hAnsi="Times New Roman" w:cs="Times New Roman"/>
@@ -19252,8 +19266,8 @@
         <w:lastRenderedPageBreak/>
         <w:t>Chapter Five: Quality Planning</w:t>
       </w:r>
+      <w:bookmarkEnd w:id="32"/>
       <w:bookmarkEnd w:id="33"/>
-      <w:bookmarkEnd w:id="34"/>
     </w:p>
     <w:p>
       <w:pPr>
@@ -19265,8 +19279,8 @@
           <w:szCs w:val="40"/>
         </w:rPr>
       </w:pPr>
-      <w:bookmarkStart w:id="35" w:name="_Toc259970774"/>
-      <w:bookmarkStart w:id="36" w:name="_Toc393535991"/>
+      <w:bookmarkStart w:id="34" w:name="_Toc259970774"/>
+      <w:bookmarkStart w:id="35" w:name="_Toc393535991"/>
       <w:r>
         <w:rPr>
           <w:rFonts w:ascii="Times New Roman" w:hAnsi="Times New Roman" w:cs="Times New Roman"/>
@@ -19276,8 +19290,8 @@
         </w:rPr>
         <w:t>5. Quality Planning</w:t>
       </w:r>
+      <w:bookmarkEnd w:id="34"/>
       <w:bookmarkEnd w:id="35"/>
-      <w:bookmarkEnd w:id="36"/>
     </w:p>
     <w:p>
       <w:pPr>
@@ -19291,7 +19305,7 @@
           <w:sz w:val="28"/>
         </w:rPr>
       </w:pPr>
-      <w:bookmarkStart w:id="37" w:name="_Toc393535992"/>
+      <w:bookmarkStart w:id="36" w:name="_Toc393535992"/>
       <w:r>
         <w:rPr>
           <w:rFonts w:ascii="Times New Roman" w:hAnsi="Times New Roman" w:cs="Times New Roman"/>
@@ -19301,7 +19315,7 @@
         </w:rPr>
         <w:t>5.1 Quality Factor</w:t>
       </w:r>
-      <w:bookmarkEnd w:id="37"/>
+      <w:bookmarkEnd w:id="36"/>
       <w:r>
         <w:rPr>
           <w:rFonts w:ascii="Times New Roman" w:hAnsi="Times New Roman" w:cs="Times New Roman"/>
@@ -19339,7 +19353,7 @@
           <w:u w:val="single"/>
         </w:rPr>
       </w:pPr>
-      <w:bookmarkStart w:id="38" w:name="_Toc393535993"/>
+      <w:bookmarkStart w:id="37" w:name="_Toc393535993"/>
       <w:r>
         <w:rPr>
           <w:rFonts w:ascii="Times New Roman" w:hAnsi="Times New Roman" w:cs="Times New Roman"/>
@@ -19351,7 +19365,7 @@
         </w:rPr>
         <w:t>Product operation factors</w:t>
       </w:r>
-      <w:bookmarkEnd w:id="38"/>
+      <w:bookmarkEnd w:id="37"/>
     </w:p>
     <w:p>
       <w:pPr>
@@ -19710,7 +19724,7 @@
           <w:u w:val="single"/>
         </w:rPr>
       </w:pPr>
-      <w:bookmarkStart w:id="39" w:name="_Toc393535994"/>
+      <w:bookmarkStart w:id="38" w:name="_Toc393535994"/>
       <w:r>
         <w:rPr>
           <w:rFonts w:ascii="Times New Roman" w:hAnsi="Times New Roman" w:cs="Times New Roman"/>
@@ -19722,7 +19736,7 @@
         </w:rPr>
         <w:t>Product revision factors</w:t>
       </w:r>
-      <w:bookmarkEnd w:id="39"/>
+      <w:bookmarkEnd w:id="38"/>
     </w:p>
     <w:p>
       <w:pPr>
@@ -19937,7 +19951,7 @@
           <w:u w:val="single"/>
         </w:rPr>
       </w:pPr>
-      <w:bookmarkStart w:id="40" w:name="_Toc393535995"/>
+      <w:bookmarkStart w:id="39" w:name="_Toc393535995"/>
       <w:r>
         <w:rPr>
           <w:rFonts w:ascii="Times New Roman" w:hAnsi="Times New Roman" w:cs="Times New Roman"/>
@@ -19949,7 +19963,7 @@
         </w:rPr>
         <w:t>Product transition factors</w:t>
       </w:r>
-      <w:bookmarkEnd w:id="40"/>
+      <w:bookmarkEnd w:id="39"/>
     </w:p>
     <w:p>
       <w:pPr>
@@ -20167,7 +20181,7 @@
           <w:szCs w:val="44"/>
         </w:rPr>
       </w:pPr>
-      <w:bookmarkStart w:id="41" w:name="_Toc393535996"/>
+      <w:bookmarkStart w:id="40" w:name="_Toc393535996"/>
       <w:r>
         <w:rPr>
           <w:rFonts w:ascii="Times New Roman" w:hAnsi="Times New Roman" w:cs="Times New Roman"/>
@@ -20185,7 +20199,7 @@
         </w:rPr>
         <w:t>: Estimated Duration of Tasks</w:t>
       </w:r>
-      <w:bookmarkEnd w:id="41"/>
+      <w:bookmarkEnd w:id="40"/>
     </w:p>
     <w:p>
       <w:pPr>
@@ -20199,7 +20213,7 @@
           <w:szCs w:val="40"/>
         </w:rPr>
       </w:pPr>
-      <w:bookmarkStart w:id="42" w:name="_Toc393535997"/>
+      <w:bookmarkStart w:id="41" w:name="_Toc393535997"/>
       <w:r>
         <w:rPr>
           <w:rFonts w:ascii="Times New Roman" w:hAnsi="Times New Roman" w:cs="Times New Roman"/>
@@ -20218,7 +20232,7 @@
         </w:rPr>
         <w:t>. Estimated Duration of Tasks</w:t>
       </w:r>
-      <w:bookmarkEnd w:id="42"/>
+      <w:bookmarkEnd w:id="41"/>
     </w:p>
     <w:p/>
     <w:p>
@@ -20233,7 +20247,7 @@
           <w:szCs w:val="36"/>
         </w:rPr>
       </w:pPr>
-      <w:bookmarkStart w:id="43" w:name="_Toc393535998"/>
+      <w:bookmarkStart w:id="42" w:name="_Toc393535998"/>
       <w:r>
         <w:rPr>
           <w:rFonts w:ascii="Times New Roman" w:hAnsi="Times New Roman" w:cs="Times New Roman"/>
@@ -20252,7 +20266,7 @@
         </w:rPr>
         <w:t>.1 Review/Responsibility</w:t>
       </w:r>
-      <w:bookmarkEnd w:id="43"/>
+      <w:bookmarkEnd w:id="42"/>
     </w:p>
     <w:p>
       <w:pPr>
@@ -21901,7 +21915,7 @@
           <w:sz w:val="28"/>
         </w:rPr>
       </w:pPr>
-      <w:bookmarkStart w:id="44" w:name="_Toc393535999"/>
+      <w:bookmarkStart w:id="43" w:name="_Toc393535999"/>
       <w:r>
         <w:rPr>
           <w:rFonts w:ascii="Times New Roman" w:hAnsi="Times New Roman" w:cs="Times New Roman"/>
@@ -21918,7 +21932,7 @@
         </w:rPr>
         <w:t>.2 Testing</w:t>
       </w:r>
-      <w:bookmarkEnd w:id="44"/>
+      <w:bookmarkEnd w:id="43"/>
     </w:p>
     <w:p/>
     <w:tbl>
@@ -22395,7 +22409,7 @@
           <w:sz w:val="28"/>
         </w:rPr>
       </w:pPr>
-      <w:bookmarkStart w:id="45" w:name="_Toc393536000"/>
+      <w:bookmarkStart w:id="44" w:name="_Toc393536000"/>
       <w:r>
         <w:rPr>
           <w:rFonts w:ascii="Times New Roman" w:hAnsi="Times New Roman" w:cs="Times New Roman"/>
@@ -22412,28 +22426,28 @@
         </w:rPr>
         <w:t>.3 Estimated Effort and Cost</w:t>
       </w:r>
+      <w:bookmarkEnd w:id="44"/>
+    </w:p>
+    <w:p/>
+    <w:p>
+      <w:pPr>
+        <w:rPr>
+          <w:rFonts w:ascii="Times New Roman" w:hAnsi="Times New Roman" w:cs="Times New Roman"/>
+          <w:color w:val="auto"/>
+          <w:sz w:val="28"/>
+        </w:rPr>
+      </w:pPr>
+      <w:bookmarkStart w:id="45" w:name="_Toc259970780"/>
+      <w:r>
+        <w:rPr>
+          <w:rFonts w:ascii="Times New Roman" w:hAnsi="Times New Roman" w:cs="Times New Roman"/>
+          <w:color w:val="auto"/>
+          <w:sz w:val="24"/>
+          <w:szCs w:val="24"/>
+        </w:rPr>
+        <w:t>Estimate effort and cost of Dental clinic service system have:</w:t>
+      </w:r>
       <w:bookmarkEnd w:id="45"/>
-    </w:p>
-    <w:p/>
-    <w:p>
-      <w:pPr>
-        <w:rPr>
-          <w:rFonts w:ascii="Times New Roman" w:hAnsi="Times New Roman" w:cs="Times New Roman"/>
-          <w:color w:val="auto"/>
-          <w:sz w:val="28"/>
-        </w:rPr>
-      </w:pPr>
-      <w:bookmarkStart w:id="46" w:name="_Toc259970780"/>
-      <w:r>
-        <w:rPr>
-          <w:rFonts w:ascii="Times New Roman" w:hAnsi="Times New Roman" w:cs="Times New Roman"/>
-          <w:color w:val="auto"/>
-          <w:sz w:val="24"/>
-          <w:szCs w:val="24"/>
-        </w:rPr>
-        <w:t>Estimate effort and cost of Dental clinic service system have:</w:t>
-      </w:r>
-      <w:bookmarkEnd w:id="46"/>
     </w:p>
     <w:p>
       <w:pPr>
@@ -22534,7 +22548,7 @@
           <w:docGrid w:linePitch="360"/>
         </w:sectPr>
       </w:pPr>
-      <w:bookmarkStart w:id="47" w:name="_Toc393536001"/>
+      <w:bookmarkStart w:id="46" w:name="_Toc393536001"/>
       <w:r>
         <w:rPr>
           <w:rFonts w:ascii="Times New Roman" w:hAnsi="Times New Roman" w:cs="Times New Roman"/>
@@ -22553,7 +22567,7 @@
         </w:rPr>
         <w:t>.4 Schedule &amp; Milestone</w:t>
       </w:r>
-      <w:bookmarkEnd w:id="47"/>
+      <w:bookmarkEnd w:id="46"/>
     </w:p>
     <w:p>
       <w:pPr>
@@ -23392,7 +23406,7 @@
           <w:szCs w:val="44"/>
         </w:rPr>
       </w:pPr>
-      <w:bookmarkStart w:id="48" w:name="_Toc393536002"/>
+      <w:bookmarkStart w:id="47" w:name="_Toc393536002"/>
       <w:r>
         <w:rPr>
           <w:rFonts w:ascii="Times New Roman" w:hAnsi="Times New Roman" w:cs="Times New Roman"/>
@@ -23410,7 +23424,7 @@
         </w:rPr>
         <w:t>: Version Control Strategy</w:t>
       </w:r>
-      <w:bookmarkEnd w:id="48"/>
+      <w:bookmarkEnd w:id="47"/>
     </w:p>
     <w:p>
       <w:pPr>
@@ -23424,7 +23438,7 @@
           <w:szCs w:val="40"/>
         </w:rPr>
       </w:pPr>
-      <w:bookmarkStart w:id="49" w:name="_Toc393536003"/>
+      <w:bookmarkStart w:id="48" w:name="_Toc393536003"/>
       <w:r>
         <w:rPr>
           <w:rFonts w:ascii="Times New Roman" w:hAnsi="Times New Roman" w:cs="Times New Roman"/>
@@ -23443,7 +23457,7 @@
         </w:rPr>
         <w:t>. Version control strategy</w:t>
       </w:r>
-      <w:bookmarkEnd w:id="49"/>
+      <w:bookmarkEnd w:id="48"/>
       <w:r>
         <w:rPr>
           <w:rFonts w:ascii="Times New Roman" w:hAnsi="Times New Roman" w:cs="Times New Roman"/>
@@ -23478,7 +23492,7 @@
           <w:szCs w:val="40"/>
         </w:rPr>
       </w:pPr>
-      <w:bookmarkStart w:id="50" w:name="_Toc393536004"/>
+      <w:bookmarkStart w:id="49" w:name="_Toc393536004"/>
       <w:r>
         <w:rPr>
           <w:rFonts w:ascii="Times New Roman" w:hAnsi="Times New Roman" w:cs="Times New Roman"/>
@@ -23506,7 +23520,7 @@
         </w:rPr>
         <w:t xml:space="preserve"> Filename format</w:t>
       </w:r>
-      <w:bookmarkEnd w:id="50"/>
+      <w:bookmarkEnd w:id="49"/>
     </w:p>
     <w:p>
       <w:pPr>
@@ -23592,7 +23606,7 @@
           <w:szCs w:val="36"/>
         </w:rPr>
       </w:pPr>
-      <w:bookmarkStart w:id="51" w:name="_Toc393536005"/>
+      <w:bookmarkStart w:id="50" w:name="_Toc393536005"/>
       <w:r>
         <w:rPr>
           <w:rFonts w:ascii="Times New Roman" w:hAnsi="Times New Roman" w:cs="Times New Roman"/>
@@ -23620,7 +23634,7 @@
         </w:rPr>
         <w:t xml:space="preserve"> Change Management</w:t>
       </w:r>
-      <w:bookmarkEnd w:id="51"/>
+      <w:bookmarkEnd w:id="50"/>
     </w:p>
     <w:p>
       <w:pPr>
@@ -23810,7 +23824,7 @@
           <w:szCs w:val="36"/>
         </w:rPr>
       </w:pPr>
-      <w:bookmarkStart w:id="52" w:name="_Toc393536006"/>
+      <w:bookmarkStart w:id="51" w:name="_Toc393536006"/>
       <w:r>
         <w:rPr>
           <w:rFonts w:ascii="Times New Roman" w:hAnsi="Times New Roman" w:cs="Times New Roman"/>
@@ -23829,7 +23843,7 @@
         </w:rPr>
         <w:t>.3 Project Repository</w:t>
       </w:r>
-      <w:bookmarkEnd w:id="52"/>
+      <w:bookmarkEnd w:id="51"/>
     </w:p>
     <w:p>
       <w:pPr>
@@ -24287,7 +24301,7 @@
           <w:szCs w:val="36"/>
         </w:rPr>
       </w:pPr>
-      <w:bookmarkStart w:id="53" w:name="_Toc393536007"/>
+      <w:bookmarkStart w:id="52" w:name="_Toc393536007"/>
       <w:r>
         <w:rPr>
           <w:rFonts w:ascii="Times New Roman" w:hAnsi="Times New Roman" w:cs="Times New Roman"/>
@@ -24307,7 +24321,7 @@
         </w:rPr>
         <w:t>.4 Software Configuration Item Table</w:t>
       </w:r>
-      <w:bookmarkEnd w:id="53"/>
+      <w:bookmarkEnd w:id="52"/>
     </w:p>
     <w:p>
       <w:pPr>
@@ -26325,7 +26339,7 @@
           <w:szCs w:val="44"/>
         </w:rPr>
       </w:pPr>
-      <w:bookmarkStart w:id="54" w:name="_Toc393536008"/>
+      <w:bookmarkStart w:id="53" w:name="_Toc393536008"/>
       <w:r>
         <w:rPr>
           <w:rFonts w:ascii="Times New Roman" w:hAnsi="Times New Roman" w:cs="Times New Roman"/>
@@ -26351,7 +26365,7 @@
         </w:rPr>
         <w:t>: Risk Management</w:t>
       </w:r>
-      <w:bookmarkEnd w:id="54"/>
+      <w:bookmarkEnd w:id="53"/>
     </w:p>
     <w:p>
       <w:pPr>
@@ -26365,7 +26379,7 @@
           <w:szCs w:val="40"/>
         </w:rPr>
       </w:pPr>
-      <w:bookmarkStart w:id="55" w:name="_Toc393536009"/>
+      <w:bookmarkStart w:id="54" w:name="_Toc393536009"/>
       <w:r>
         <w:rPr>
           <w:rFonts w:ascii="Times New Roman" w:hAnsi="Times New Roman" w:cs="Times New Roman"/>
@@ -26384,7 +26398,7 @@
         </w:rPr>
         <w:t>. Risk Management</w:t>
       </w:r>
-      <w:bookmarkEnd w:id="55"/>
+      <w:bookmarkEnd w:id="54"/>
       <w:r>
         <w:rPr>
           <w:rFonts w:ascii="Times New Roman" w:hAnsi="Times New Roman" w:cs="Times New Roman"/>
@@ -26615,7 +26629,7 @@
           <w:szCs w:val="40"/>
         </w:rPr>
       </w:pPr>
-      <w:bookmarkStart w:id="56" w:name="_Toc393536010"/>
+      <w:bookmarkStart w:id="55" w:name="_Toc393536010"/>
       <w:r>
         <w:rPr>
           <w:rFonts w:ascii="Times New Roman" w:hAnsi="Times New Roman" w:cs="Times New Roman"/>
@@ -26643,7 +26657,7 @@
         </w:rPr>
         <w:t xml:space="preserve"> Risk Management Process</w:t>
       </w:r>
-      <w:bookmarkEnd w:id="56"/>
+      <w:bookmarkEnd w:id="55"/>
     </w:p>
     <w:p>
       <w:pPr>
@@ -26887,7 +26901,7 @@
           <w:szCs w:val="40"/>
         </w:rPr>
       </w:pPr>
-      <w:bookmarkStart w:id="57" w:name="_Toc393536011"/>
+      <w:bookmarkStart w:id="56" w:name="_Toc393536011"/>
       <w:r>
         <w:rPr>
           <w:rFonts w:ascii="Times New Roman" w:hAnsi="Times New Roman" w:cs="Times New Roman"/>
@@ -26914,7 +26928,7 @@
           <w:sz w:val="28"/>
           <w:szCs w:val="36"/>
         </w:rPr>
-        <w:t xml:space="preserve"> Risk </w:t>
+        <w:t xml:space="preserve"> Risk Identification and</w:t>
       </w:r>
       <w:r>
         <w:rPr>
@@ -26923,18 +26937,9 @@
           <w:sz w:val="28"/>
           <w:szCs w:val="36"/>
         </w:rPr>
-        <w:t>Identification and</w:t>
-      </w:r>
-      <w:r>
-        <w:rPr>
-          <w:rFonts w:ascii="Times New Roman" w:hAnsi="Times New Roman" w:cs="Times New Roman"/>
-          <w:color w:val="auto"/>
-          <w:sz w:val="28"/>
-          <w:szCs w:val="36"/>
-        </w:rPr>
         <w:t xml:space="preserve"> Solutions</w:t>
       </w:r>
-      <w:bookmarkEnd w:id="57"/>
+      <w:bookmarkEnd w:id="56"/>
     </w:p>
     <w:p/>
     <w:tbl>
@@ -26965,6 +26970,7 @@
                 <w:color w:val="auto"/>
                 <w:sz w:val="24"/>
                 <w:szCs w:val="32"/>
+                <w:highlight w:val="yellow"/>
               </w:rPr>
             </w:pPr>
             <w:r>
@@ -26975,6 +26981,7 @@
                 <w:color w:val="auto"/>
                 <w:sz w:val="24"/>
                 <w:szCs w:val="32"/>
+                <w:highlight w:val="yellow"/>
               </w:rPr>
               <w:t>Risk</w:t>
             </w:r>
@@ -26996,6 +27003,7 @@
                 <w:color w:val="auto"/>
                 <w:sz w:val="24"/>
                 <w:szCs w:val="32"/>
+                <w:highlight w:val="yellow"/>
               </w:rPr>
             </w:pPr>
             <w:r>
@@ -27006,6 +27014,7 @@
                 <w:color w:val="auto"/>
                 <w:sz w:val="24"/>
                 <w:szCs w:val="32"/>
+                <w:highlight w:val="yellow"/>
               </w:rPr>
               <w:t>Solution</w:t>
             </w:r>
@@ -27027,6 +27036,7 @@
                 <w:color w:val="auto"/>
                 <w:sz w:val="24"/>
                 <w:szCs w:val="32"/>
+                <w:highlight w:val="yellow"/>
               </w:rPr>
             </w:pPr>
             <w:r>
@@ -27037,6 +27047,7 @@
                 <w:color w:val="auto"/>
                 <w:sz w:val="24"/>
                 <w:szCs w:val="32"/>
+                <w:highlight w:val="yellow"/>
               </w:rPr>
               <w:t>Priority</w:t>
             </w:r>
@@ -27058,6 +27069,7 @@
                 <w:color w:val="auto"/>
                 <w:sz w:val="24"/>
                 <w:szCs w:val="32"/>
+                <w:highlight w:val="yellow"/>
               </w:rPr>
             </w:pPr>
             <w:r>
@@ -27068,8 +27080,118 @@
                 <w:color w:val="auto"/>
                 <w:sz w:val="24"/>
                 <w:szCs w:val="32"/>
+                <w:highlight w:val="yellow"/>
               </w:rPr>
               <w:t>Human Risks</w:t>
+            </w:r>
+          </w:p>
+        </w:tc>
+        <w:bookmarkStart w:id="57" w:name="_GoBack"/>
+        <w:bookmarkEnd w:id="57"/>
+      </w:tr>
+      <w:tr>
+        <w:tc>
+          <w:tcPr>
+            <w:tcW w:w="3369" w:type="dxa"/>
+            <w:vAlign w:val="center"/>
+          </w:tcPr>
+          <w:p>
+            <w:pPr>
+              <w:widowControl w:val="0"/>
+              <w:rPr>
+                <w:rFonts w:ascii="Times New Roman" w:hAnsi="Times New Roman" w:cs="Times New Roman"/>
+                <w:color w:val="auto"/>
+                <w:sz w:val="24"/>
+                <w:szCs w:val="32"/>
+                <w:highlight w:val="yellow"/>
+              </w:rPr>
+            </w:pPr>
+            <w:r>
+              <w:rPr>
+                <w:rFonts w:ascii="Times New Roman" w:hAnsi="Times New Roman" w:cs="Times New Roman"/>
+                <w:color w:val="auto"/>
+                <w:sz w:val="24"/>
+                <w:szCs w:val="32"/>
+                <w:highlight w:val="yellow"/>
+              </w:rPr>
+              <w:t>Team members are lack of skill and knowledge</w:t>
+            </w:r>
+          </w:p>
+        </w:tc>
+        <w:tc>
+          <w:tcPr>
+            <w:tcW w:w="4677" w:type="dxa"/>
+            <w:vAlign w:val="center"/>
+          </w:tcPr>
+          <w:p>
+            <w:pPr>
+              <w:widowControl w:val="0"/>
+              <w:rPr>
+                <w:rFonts w:ascii="Times New Roman" w:hAnsi="Times New Roman" w:cs="Times New Roman"/>
+                <w:color w:val="auto"/>
+                <w:sz w:val="24"/>
+                <w:szCs w:val="32"/>
+                <w:highlight w:val="yellow"/>
+              </w:rPr>
+            </w:pPr>
+            <w:r>
+              <w:rPr>
+                <w:rFonts w:ascii="Times New Roman" w:hAnsi="Times New Roman" w:cs="Times New Roman"/>
+                <w:color w:val="auto"/>
+                <w:sz w:val="24"/>
+                <w:szCs w:val="32"/>
+                <w:highlight w:val="yellow"/>
+              </w:rPr>
+              <w:t xml:space="preserve">Learn </w:t>
+            </w:r>
+            <w:r>
+              <w:rPr>
+                <w:rFonts w:ascii="Times New Roman" w:hAnsi="Times New Roman" w:cs="Times New Roman"/>
+                <w:color w:val="auto"/>
+                <w:sz w:val="24"/>
+                <w:szCs w:val="32"/>
+                <w:highlight w:val="yellow"/>
+              </w:rPr>
+              <w:t>from text book and website. F</w:t>
+            </w:r>
+            <w:r>
+              <w:rPr>
+                <w:rFonts w:ascii="Times New Roman" w:hAnsi="Times New Roman" w:cs="Times New Roman"/>
+                <w:color w:val="auto"/>
+                <w:sz w:val="24"/>
+                <w:szCs w:val="32"/>
+                <w:highlight w:val="yellow"/>
+              </w:rPr>
+              <w:t>ind more resource and example from Google.</w:t>
+            </w:r>
+          </w:p>
+        </w:tc>
+        <w:tc>
+          <w:tcPr>
+            <w:tcW w:w="1196" w:type="dxa"/>
+            <w:vAlign w:val="center"/>
+          </w:tcPr>
+          <w:p>
+            <w:pPr>
+              <w:widowControl w:val="0"/>
+              <w:jc w:val="center"/>
+              <w:rPr>
+                <w:rFonts w:ascii="Times New Roman" w:hAnsi="Times New Roman" w:cs="Times New Roman"/>
+                <w:color w:val="auto"/>
+                <w:sz w:val="24"/>
+                <w:szCs w:val="32"/>
+                <w:highlight w:val="yellow"/>
+              </w:rPr>
+            </w:pPr>
+            <w:r>
+              <w:rPr>
+                <w:rFonts w:ascii="Times New Roman" w:hAnsi="Times New Roman" w:cs="Times New Roman"/>
+                <w:color w:val="auto"/>
+                <w:sz w:val="24"/>
+                <w:szCs w:val="32"/>
+                <w:highlight w:val="yellow"/>
+              </w:rPr>
+              <w:t>High</w:t>
             </w:r>
           </w:p>
         </w:tc>
@@ -27088,6 +27210,7 @@
                 <w:color w:val="auto"/>
                 <w:sz w:val="24"/>
                 <w:szCs w:val="32"/>
+                <w:highlight w:val="yellow"/>
               </w:rPr>
             </w:pPr>
             <w:r>
@@ -27096,8 +27219,9 @@
                 <w:color w:val="auto"/>
                 <w:sz w:val="24"/>
                 <w:szCs w:val="32"/>
-              </w:rPr>
-              <w:t>Team members are lack of skill and knowledge</w:t>
+                <w:highlight w:val="yellow"/>
+              </w:rPr>
+              <w:t>Bad communication between team members</w:t>
             </w:r>
           </w:p>
         </w:tc>
@@ -27114,6 +27238,7 @@
                 <w:color w:val="auto"/>
                 <w:sz w:val="24"/>
                 <w:szCs w:val="32"/>
+                <w:highlight w:val="yellow"/>
               </w:rPr>
             </w:pPr>
             <w:r>
@@ -27122,26 +27247,9 @@
                 <w:color w:val="auto"/>
                 <w:sz w:val="24"/>
                 <w:szCs w:val="32"/>
-              </w:rPr>
-              <w:t xml:space="preserve">Learn </w:t>
-            </w:r>
-            <w:r>
-              <w:rPr>
-                <w:rFonts w:ascii="Times New Roman" w:hAnsi="Times New Roman" w:cs="Times New Roman"/>
-                <w:color w:val="auto"/>
-                <w:sz w:val="24"/>
-                <w:szCs w:val="32"/>
-              </w:rPr>
-              <w:t>from text book and website. F</w:t>
-            </w:r>
-            <w:r>
-              <w:rPr>
-                <w:rFonts w:ascii="Times New Roman" w:hAnsi="Times New Roman" w:cs="Times New Roman"/>
-                <w:color w:val="auto"/>
-                <w:sz w:val="24"/>
-                <w:szCs w:val="32"/>
-              </w:rPr>
-              <w:t>ind more resource and example from Google.</w:t>
+                <w:highlight w:val="yellow"/>
+              </w:rPr>
+              <w:t>Have more meeting and exchange the information between each other.</w:t>
             </w:r>
           </w:p>
         </w:tc>
@@ -27159,6 +27267,7 @@
                 <w:color w:val="auto"/>
                 <w:sz w:val="24"/>
                 <w:szCs w:val="32"/>
+                <w:highlight w:val="yellow"/>
               </w:rPr>
             </w:pPr>
             <w:r>
@@ -27167,87 +27276,7 @@
                 <w:color w:val="auto"/>
                 <w:sz w:val="24"/>
                 <w:szCs w:val="32"/>
-              </w:rPr>
-              <w:t>High</w:t>
-            </w:r>
-          </w:p>
-        </w:tc>
-      </w:tr>
-      <w:tr>
-        <w:tc>
-          <w:tcPr>
-            <w:tcW w:w="3369" w:type="dxa"/>
-            <w:vAlign w:val="center"/>
-          </w:tcPr>
-          <w:p>
-            <w:pPr>
-              <w:widowControl w:val="0"/>
-              <w:rPr>
-                <w:rFonts w:ascii="Times New Roman" w:hAnsi="Times New Roman" w:cs="Times New Roman"/>
-                <w:color w:val="auto"/>
-                <w:sz w:val="24"/>
-                <w:szCs w:val="32"/>
-              </w:rPr>
-            </w:pPr>
-            <w:r>
-              <w:rPr>
-                <w:rFonts w:ascii="Times New Roman" w:hAnsi="Times New Roman" w:cs="Times New Roman"/>
-                <w:color w:val="auto"/>
-                <w:sz w:val="24"/>
-                <w:szCs w:val="32"/>
-              </w:rPr>
-              <w:t>Bad communication between team members</w:t>
-            </w:r>
-          </w:p>
-        </w:tc>
-        <w:tc>
-          <w:tcPr>
-            <w:tcW w:w="4677" w:type="dxa"/>
-            <w:vAlign w:val="center"/>
-          </w:tcPr>
-          <w:p>
-            <w:pPr>
-              <w:widowControl w:val="0"/>
-              <w:rPr>
-                <w:rFonts w:ascii="Times New Roman" w:hAnsi="Times New Roman" w:cs="Times New Roman"/>
-                <w:color w:val="auto"/>
-                <w:sz w:val="24"/>
-                <w:szCs w:val="32"/>
-              </w:rPr>
-            </w:pPr>
-            <w:r>
-              <w:rPr>
-                <w:rFonts w:ascii="Times New Roman" w:hAnsi="Times New Roman" w:cs="Times New Roman"/>
-                <w:color w:val="auto"/>
-                <w:sz w:val="24"/>
-                <w:szCs w:val="32"/>
-              </w:rPr>
-              <w:t>Have more meeting and exchange the information between each other.</w:t>
-            </w:r>
-          </w:p>
-        </w:tc>
-        <w:tc>
-          <w:tcPr>
-            <w:tcW w:w="1196" w:type="dxa"/>
-            <w:vAlign w:val="center"/>
-          </w:tcPr>
-          <w:p>
-            <w:pPr>
-              <w:widowControl w:val="0"/>
-              <w:jc w:val="center"/>
-              <w:rPr>
-                <w:rFonts w:ascii="Times New Roman" w:hAnsi="Times New Roman" w:cs="Times New Roman"/>
-                <w:color w:val="auto"/>
-                <w:sz w:val="24"/>
-                <w:szCs w:val="32"/>
-              </w:rPr>
-            </w:pPr>
-            <w:r>
-              <w:rPr>
-                <w:rFonts w:ascii="Times New Roman" w:hAnsi="Times New Roman" w:cs="Times New Roman"/>
-                <w:color w:val="auto"/>
-                <w:sz w:val="24"/>
-                <w:szCs w:val="32"/>
+                <w:highlight w:val="yellow"/>
               </w:rPr>
               <w:t>Medium</w:t>
             </w:r>
@@ -27269,6 +27298,7 @@
                 <w:color w:val="auto"/>
                 <w:sz w:val="24"/>
                 <w:szCs w:val="32"/>
+                <w:highlight w:val="yellow"/>
               </w:rPr>
             </w:pPr>
             <w:r>
@@ -27279,6 +27309,7 @@
                 <w:color w:val="auto"/>
                 <w:sz w:val="24"/>
                 <w:szCs w:val="32"/>
+                <w:highlight w:val="yellow"/>
               </w:rPr>
               <w:t>Technology Risks</w:t>
             </w:r>
@@ -27299,6 +27330,7 @@
                 <w:color w:val="auto"/>
                 <w:sz w:val="24"/>
                 <w:szCs w:val="32"/>
+                <w:highlight w:val="yellow"/>
               </w:rPr>
             </w:pPr>
             <w:r>
@@ -27307,6 +27339,7 @@
                 <w:color w:val="auto"/>
                 <w:sz w:val="24"/>
                 <w:szCs w:val="32"/>
+                <w:highlight w:val="yellow"/>
               </w:rPr>
               <w:t>Different platform and operating system</w:t>
             </w:r>
@@ -27325,6 +27358,7 @@
                 <w:color w:val="auto"/>
                 <w:sz w:val="24"/>
                 <w:szCs w:val="32"/>
+                <w:highlight w:val="yellow"/>
               </w:rPr>
             </w:pPr>
             <w:r>
@@ -27333,6 +27367,7 @@
                 <w:color w:val="auto"/>
                 <w:sz w:val="24"/>
                 <w:szCs w:val="32"/>
+                <w:highlight w:val="yellow"/>
               </w:rPr>
               <w:t>Find the technologies that support many different platform and operating system.</w:t>
             </w:r>
@@ -27352,6 +27387,7 @@
                 <w:color w:val="auto"/>
                 <w:sz w:val="24"/>
                 <w:szCs w:val="32"/>
+                <w:highlight w:val="yellow"/>
               </w:rPr>
             </w:pPr>
             <w:r>
@@ -27360,6 +27396,7 @@
                 <w:color w:val="auto"/>
                 <w:sz w:val="24"/>
                 <w:szCs w:val="32"/>
+                <w:highlight w:val="yellow"/>
               </w:rPr>
               <w:t>Medium</w:t>
             </w:r>
@@ -27380,6 +27417,7 @@
                 <w:color w:val="auto"/>
                 <w:sz w:val="24"/>
                 <w:szCs w:val="32"/>
+                <w:highlight w:val="yellow"/>
               </w:rPr>
             </w:pPr>
             <w:r>
@@ -27388,6 +27426,7 @@
                 <w:color w:val="auto"/>
                 <w:sz w:val="24"/>
                 <w:szCs w:val="32"/>
+                <w:highlight w:val="yellow"/>
               </w:rPr>
               <w:t>File crash</w:t>
             </w:r>
@@ -27406,6 +27445,7 @@
                 <w:color w:val="auto"/>
                 <w:sz w:val="24"/>
                 <w:szCs w:val="32"/>
+                <w:highlight w:val="yellow"/>
               </w:rPr>
             </w:pPr>
             <w:r>
@@ -27414,6 +27454,7 @@
                 <w:color w:val="auto"/>
                 <w:sz w:val="24"/>
                 <w:szCs w:val="32"/>
+                <w:highlight w:val="yellow"/>
               </w:rPr>
               <w:t xml:space="preserve">Use repository and always back up all the files both in computer and repository. </w:t>
             </w:r>
@@ -27433,6 +27474,7 @@
                 <w:color w:val="auto"/>
                 <w:sz w:val="24"/>
                 <w:szCs w:val="32"/>
+                <w:highlight w:val="yellow"/>
               </w:rPr>
             </w:pPr>
             <w:r>
@@ -27441,6 +27483,7 @@
                 <w:color w:val="auto"/>
                 <w:sz w:val="24"/>
                 <w:szCs w:val="32"/>
+                <w:highlight w:val="yellow"/>
               </w:rPr>
               <w:t>High</w:t>
             </w:r>
@@ -27462,6 +27505,7 @@
                 <w:color w:val="auto"/>
                 <w:sz w:val="24"/>
                 <w:szCs w:val="32"/>
+                <w:highlight w:val="yellow"/>
               </w:rPr>
             </w:pPr>
             <w:r>
@@ -27472,6 +27516,7 @@
                 <w:color w:val="auto"/>
                 <w:sz w:val="24"/>
                 <w:szCs w:val="32"/>
+                <w:highlight w:val="yellow"/>
               </w:rPr>
               <w:t>Process Risk</w:t>
             </w:r>
@@ -27492,6 +27537,7 @@
                 <w:color w:val="auto"/>
                 <w:sz w:val="24"/>
                 <w:szCs w:val="32"/>
+                <w:highlight w:val="yellow"/>
               </w:rPr>
             </w:pPr>
             <w:r>
@@ -27500,6 +27546,7 @@
                 <w:color w:val="auto"/>
                 <w:sz w:val="24"/>
                 <w:szCs w:val="32"/>
+                <w:highlight w:val="yellow"/>
               </w:rPr>
               <w:t>Date of submitting change</w:t>
             </w:r>
@@ -27518,6 +27565,7 @@
                 <w:color w:val="auto"/>
                 <w:sz w:val="24"/>
                 <w:szCs w:val="32"/>
+                <w:highlight w:val="yellow"/>
               </w:rPr>
             </w:pPr>
             <w:r>
@@ -27526,6 +27574,7 @@
                 <w:color w:val="auto"/>
                 <w:sz w:val="24"/>
                 <w:szCs w:val="32"/>
+                <w:highlight w:val="yellow"/>
               </w:rPr>
               <w:t>Try to finish the works on time.</w:t>
             </w:r>
@@ -27553,6 +27602,7 @@
                 <w:color w:val="auto"/>
                 <w:sz w:val="24"/>
                 <w:szCs w:val="32"/>
+                <w:highlight w:val="yellow"/>
               </w:rPr>
               <w:t>Medium</w:t>
             </w:r>
@@ -27880,7 +27930,7 @@
               <w:sz w:val="14"/>
               <w:szCs w:val="14"/>
             </w:rPr>
-            <w:t>5</w:t>
+            <w:t>16</w:t>
           </w:r>
           <w:r>
             <w:rPr>
@@ -33318,7 +33368,7 @@
 </file>
 
 <file path=customXml/itemProps1.xml><?xml version="1.0" encoding="utf-8"?>
-<ds:datastoreItem xmlns:ds="http://schemas.openxmlformats.org/officeDocument/2006/customXml" ds:itemID="{8CD64A24-C490-43F8-8BA1-14B550D95E92}">
+<ds:datastoreItem xmlns:ds="http://schemas.openxmlformats.org/officeDocument/2006/customXml" ds:itemID="{E2FA6656-5801-4241-93D3-1305C8DEF753}">
   <ds:schemaRefs>
     <ds:schemaRef ds:uri="http://schemas.openxmlformats.org/officeDocument/2006/bibliography"/>
   </ds:schemaRefs>

</xml_diff>

<commit_message>
PMP 0.7, SDS 0.9 are ready to review
</commit_message>
<xml_diff>
--- a/progress1/DCSS - PMP - ver 0.7(ready to review).docx
+++ b/progress1/DCSS - PMP - ver 0.7(ready to review).docx
@@ -2493,17 +2493,7 @@
                 <w:sz w:val="24"/>
                 <w:szCs w:val="24"/>
               </w:rPr>
-              <w:t>07/19</w:t>
-            </w:r>
-            <w:r>
-              <w:rPr>
-                <w:rFonts w:ascii="Times New Roman" w:hAnsi="Times New Roman" w:cs="Times New Roman"/>
-                <w:bCs/>
-                <w:color w:val="auto"/>
-                <w:sz w:val="24"/>
-                <w:szCs w:val="24"/>
-              </w:rPr>
-              <w:t>/2014</w:t>
+              <w:t>07/07/2014</w:t>
             </w:r>
           </w:p>
         </w:tc>
@@ -6461,6 +6451,8 @@
           <w:szCs w:val="36"/>
         </w:rPr>
       </w:pPr>
+      <w:bookmarkStart w:id="0" w:name="_GoBack"/>
+      <w:bookmarkEnd w:id="0"/>
     </w:p>
     <w:p>
       <w:pPr>
@@ -6495,7 +6487,7 @@
           <w:szCs w:val="44"/>
         </w:rPr>
       </w:pPr>
-      <w:bookmarkStart w:id="0" w:name="_Toc393535964"/>
+      <w:bookmarkStart w:id="1" w:name="_Toc393535964"/>
       <w:r>
         <w:rPr>
           <w:rFonts w:ascii="Times New Roman" w:hAnsi="Times New Roman" w:cs="Times New Roman"/>
@@ -6505,7 +6497,7 @@
         <w:lastRenderedPageBreak/>
         <w:t>Chapter One: Introduction</w:t>
       </w:r>
-      <w:bookmarkEnd w:id="0"/>
+      <w:bookmarkEnd w:id="1"/>
     </w:p>
     <w:p>
       <w:pPr>
@@ -6519,7 +6511,7 @@
           <w:szCs w:val="36"/>
         </w:rPr>
       </w:pPr>
-      <w:bookmarkStart w:id="1" w:name="_Toc393535965"/>
+      <w:bookmarkStart w:id="2" w:name="_Toc393535965"/>
       <w:r>
         <w:rPr>
           <w:rFonts w:ascii="Times New Roman" w:hAnsi="Times New Roman" w:cs="Times New Roman"/>
@@ -6529,7 +6521,7 @@
         </w:rPr>
         <w:t>1. Introduction</w:t>
       </w:r>
-      <w:bookmarkEnd w:id="1"/>
+      <w:bookmarkEnd w:id="2"/>
     </w:p>
     <w:p>
       <w:pPr>
@@ -7224,7 +7216,7 @@
           <w:szCs w:val="36"/>
         </w:rPr>
       </w:pPr>
-      <w:bookmarkStart w:id="2" w:name="_Toc393535966"/>
+      <w:bookmarkStart w:id="3" w:name="_Toc393535966"/>
       <w:r>
         <w:rPr>
           <w:rFonts w:ascii="Times New Roman" w:hAnsi="Times New Roman" w:cs="Times New Roman"/>
@@ -7234,7 +7226,7 @@
         </w:rPr>
         <w:t>1.1 Project Overview</w:t>
       </w:r>
-      <w:bookmarkEnd w:id="2"/>
+      <w:bookmarkEnd w:id="3"/>
     </w:p>
     <w:p>
       <w:pPr>
@@ -7955,8 +7947,8 @@
         </w:rPr>
         <w:tab/>
       </w:r>
-      <w:bookmarkStart w:id="3" w:name="_Toc259970752"/>
-      <w:bookmarkStart w:id="4" w:name="_Toc393535967"/>
+      <w:bookmarkStart w:id="4" w:name="_Toc259970752"/>
+      <w:bookmarkStart w:id="5" w:name="_Toc393535967"/>
       <w:r>
         <w:rPr>
           <w:rFonts w:ascii="Times New Roman" w:hAnsi="Times New Roman" w:cs="Times New Roman"/>
@@ -7966,8 +7958,8 @@
         </w:rPr>
         <w:t>1.1.1 Purpose</w:t>
       </w:r>
-      <w:bookmarkEnd w:id="3"/>
       <w:bookmarkEnd w:id="4"/>
+      <w:bookmarkEnd w:id="5"/>
     </w:p>
     <w:p>
       <w:pPr>
@@ -8412,8 +8404,8 @@
           <w:szCs w:val="32"/>
         </w:rPr>
       </w:pPr>
-      <w:bookmarkStart w:id="5" w:name="_Toc259970753"/>
-      <w:bookmarkStart w:id="6" w:name="_Toc393535968"/>
+      <w:bookmarkStart w:id="6" w:name="_Toc259970753"/>
+      <w:bookmarkStart w:id="7" w:name="_Toc393535968"/>
       <w:r>
         <w:rPr>
           <w:rFonts w:ascii="Times New Roman" w:hAnsi="Times New Roman" w:cs="Times New Roman"/>
@@ -8423,8 +8415,8 @@
         </w:rPr>
         <w:t>1.1.2 Scope</w:t>
       </w:r>
-      <w:bookmarkEnd w:id="5"/>
       <w:bookmarkEnd w:id="6"/>
+      <w:bookmarkEnd w:id="7"/>
     </w:p>
     <w:p>
       <w:pPr>
@@ -9639,7 +9631,7 @@
           <w:szCs w:val="36"/>
         </w:rPr>
       </w:pPr>
-      <w:bookmarkStart w:id="7" w:name="_Toc393535969"/>
+      <w:bookmarkStart w:id="8" w:name="_Toc393535969"/>
       <w:r>
         <w:rPr>
           <w:rFonts w:ascii="Times New Roman" w:hAnsi="Times New Roman" w:cs="Times New Roman"/>
@@ -9649,7 +9641,7 @@
         </w:rPr>
         <w:t>1.2 Document overview</w:t>
       </w:r>
-      <w:bookmarkEnd w:id="7"/>
+      <w:bookmarkEnd w:id="8"/>
     </w:p>
     <w:p>
       <w:pPr>
@@ -10083,7 +10075,7 @@
           <w:szCs w:val="36"/>
         </w:rPr>
       </w:pPr>
-      <w:bookmarkStart w:id="8" w:name="_Toc393535970"/>
+      <w:bookmarkStart w:id="9" w:name="_Toc393535970"/>
       <w:r>
         <w:rPr>
           <w:rFonts w:ascii="Times New Roman" w:hAnsi="Times New Roman" w:cs="Times New Roman"/>
@@ -10103,7 +10095,7 @@
         </w:rPr>
         <w:t xml:space="preserve"> Work product to be develop</w:t>
       </w:r>
-      <w:bookmarkEnd w:id="8"/>
+      <w:bookmarkEnd w:id="9"/>
     </w:p>
     <w:p/>
     <w:p>
@@ -10118,8 +10110,8 @@
           <w:szCs w:val="32"/>
         </w:rPr>
       </w:pPr>
-      <w:bookmarkStart w:id="9" w:name="_Toc259970756"/>
-      <w:bookmarkStart w:id="10" w:name="_Toc393535971"/>
+      <w:bookmarkStart w:id="10" w:name="_Toc259970756"/>
+      <w:bookmarkStart w:id="11" w:name="_Toc393535971"/>
       <w:r>
         <w:rPr>
           <w:rFonts w:ascii="Times New Roman" w:hAnsi="Times New Roman" w:cs="Times New Roman"/>
@@ -10138,8 +10130,8 @@
         </w:rPr>
         <w:t>.1 Deliverables</w:t>
       </w:r>
-      <w:bookmarkEnd w:id="9"/>
       <w:bookmarkEnd w:id="10"/>
+      <w:bookmarkEnd w:id="11"/>
     </w:p>
     <w:p/>
     <w:tbl>
@@ -10444,7 +10436,6 @@
                 <w:color w:val="auto"/>
                 <w:sz w:val="24"/>
                 <w:szCs w:val="32"/>
-                <w:highlight w:val="yellow"/>
               </w:rPr>
             </w:pPr>
             <w:r>
@@ -10453,7 +10444,6 @@
                 <w:color w:val="auto"/>
                 <w:sz w:val="24"/>
                 <w:szCs w:val="32"/>
-                <w:highlight w:val="yellow"/>
               </w:rPr>
               <w:t>0</w:t>
             </w:r>
@@ -10463,7 +10453,6 @@
                 <w:color w:val="auto"/>
                 <w:sz w:val="24"/>
                 <w:szCs w:val="32"/>
-                <w:highlight w:val="yellow"/>
               </w:rPr>
               <w:t>3/25</w:t>
             </w:r>
@@ -10473,7 +10462,6 @@
                 <w:color w:val="auto"/>
                 <w:sz w:val="24"/>
                 <w:szCs w:val="32"/>
-                <w:highlight w:val="yellow"/>
               </w:rPr>
               <w:t>/2014</w:t>
             </w:r>
@@ -11029,7 +11017,6 @@
                 <w:color w:val="auto"/>
                 <w:sz w:val="24"/>
                 <w:szCs w:val="32"/>
-                <w:highlight w:val="yellow"/>
               </w:rPr>
               <w:t>07/07/2014</w:t>
             </w:r>
@@ -11581,7 +11568,6 @@
                 <w:color w:val="auto"/>
                 <w:sz w:val="24"/>
                 <w:szCs w:val="32"/>
-                <w:highlight w:val="yellow"/>
               </w:rPr>
               <w:t>09/03/2014</w:t>
             </w:r>
@@ -11652,7 +11638,7 @@
           <w:szCs w:val="36"/>
         </w:rPr>
       </w:pPr>
-      <w:bookmarkStart w:id="11" w:name="_Toc393535972"/>
+      <w:bookmarkStart w:id="12" w:name="_Toc393535972"/>
       <w:r>
         <w:rPr>
           <w:rFonts w:ascii="Times New Roman" w:hAnsi="Times New Roman" w:cs="Times New Roman"/>
@@ -11672,7 +11658,7 @@
         </w:rPr>
         <w:t xml:space="preserve"> Acronyms</w:t>
       </w:r>
-      <w:bookmarkEnd w:id="11"/>
+      <w:bookmarkEnd w:id="12"/>
     </w:p>
     <w:p>
       <w:pPr>
@@ -11705,8 +11691,8 @@
         </w:rPr>
         <w:tab/>
       </w:r>
-      <w:bookmarkStart w:id="12" w:name="_Toc259970758"/>
-      <w:bookmarkStart w:id="13" w:name="_Toc393535973"/>
+      <w:bookmarkStart w:id="13" w:name="_Toc259970758"/>
+      <w:bookmarkStart w:id="14" w:name="_Toc393535973"/>
       <w:r>
         <w:rPr>
           <w:rFonts w:ascii="Times New Roman" w:hAnsi="Times New Roman" w:cs="Times New Roman"/>
@@ -11725,8 +11711,8 @@
         </w:rPr>
         <w:t>.1 Acronyms</w:t>
       </w:r>
-      <w:bookmarkEnd w:id="12"/>
       <w:bookmarkEnd w:id="13"/>
+      <w:bookmarkEnd w:id="14"/>
       <w:r>
         <w:rPr>
           <w:rFonts w:ascii="Times New Roman" w:hAnsi="Times New Roman" w:cs="Times New Roman"/>
@@ -12552,8 +12538,8 @@
         </w:rPr>
         <w:tab/>
       </w:r>
-      <w:bookmarkStart w:id="14" w:name="_Toc259970759"/>
-      <w:bookmarkStart w:id="15" w:name="_Toc393535974"/>
+      <w:bookmarkStart w:id="15" w:name="_Toc259970759"/>
+      <w:bookmarkStart w:id="16" w:name="_Toc393535974"/>
       <w:r>
         <w:rPr>
           <w:rFonts w:ascii="Times New Roman" w:hAnsi="Times New Roman" w:cs="Times New Roman"/>
@@ -12572,8 +12558,8 @@
         </w:rPr>
         <w:t>.2 Definition</w:t>
       </w:r>
-      <w:bookmarkEnd w:id="14"/>
       <w:bookmarkEnd w:id="15"/>
+      <w:bookmarkEnd w:id="16"/>
     </w:p>
     <w:p>
       <w:pPr>
@@ -13812,7 +13798,7 @@
           <w:szCs w:val="32"/>
         </w:rPr>
       </w:pPr>
-      <w:bookmarkStart w:id="16" w:name="_Toc393535975"/>
+      <w:bookmarkStart w:id="17" w:name="_Toc393535975"/>
       <w:r>
         <w:rPr>
           <w:rFonts w:ascii="Times New Roman" w:hAnsi="Times New Roman" w:cs="Times New Roman"/>
@@ -13823,7 +13809,7 @@
         <w:lastRenderedPageBreak/>
         <w:t>Chapter Two: Infrastructure</w:t>
       </w:r>
-      <w:bookmarkEnd w:id="16"/>
+      <w:bookmarkEnd w:id="17"/>
     </w:p>
     <w:p>
       <w:pPr>
@@ -13837,7 +13823,7 @@
           <w:szCs w:val="40"/>
         </w:rPr>
       </w:pPr>
-      <w:bookmarkStart w:id="17" w:name="_Toc393535976"/>
+      <w:bookmarkStart w:id="18" w:name="_Toc393535976"/>
       <w:r>
         <w:rPr>
           <w:rFonts w:ascii="Times New Roman" w:hAnsi="Times New Roman" w:cs="Times New Roman"/>
@@ -13847,7 +13833,7 @@
         </w:rPr>
         <w:t>2. Infrastructure</w:t>
       </w:r>
-      <w:bookmarkEnd w:id="17"/>
+      <w:bookmarkEnd w:id="18"/>
     </w:p>
     <w:p>
       <w:pPr>
@@ -13861,7 +13847,7 @@
           <w:szCs w:val="36"/>
         </w:rPr>
       </w:pPr>
-      <w:bookmarkStart w:id="18" w:name="_Toc393535977"/>
+      <w:bookmarkStart w:id="19" w:name="_Toc393535977"/>
       <w:r>
         <w:rPr>
           <w:rFonts w:ascii="Times New Roman" w:hAnsi="Times New Roman" w:cs="Times New Roman"/>
@@ -13871,7 +13857,7 @@
         </w:rPr>
         <w:t>2.1 Software development life cycle</w:t>
       </w:r>
-      <w:bookmarkEnd w:id="18"/>
+      <w:bookmarkEnd w:id="19"/>
     </w:p>
     <w:p>
       <w:pPr>
@@ -14305,7 +14291,7 @@
           <w:szCs w:val="36"/>
         </w:rPr>
       </w:pPr>
-      <w:bookmarkStart w:id="19" w:name="_Toc393535978"/>
+      <w:bookmarkStart w:id="20" w:name="_Toc393535978"/>
       <w:r>
         <w:rPr>
           <w:rFonts w:ascii="Times New Roman" w:hAnsi="Times New Roman" w:cs="Times New Roman"/>
@@ -14315,7 +14301,7 @@
         </w:rPr>
         <w:t>2.2 Development Tools</w:t>
       </w:r>
-      <w:bookmarkEnd w:id="19"/>
+      <w:bookmarkEnd w:id="20"/>
     </w:p>
     <w:p>
       <w:pPr>
@@ -14841,7 +14827,7 @@
           <w:sz w:val="28"/>
         </w:rPr>
       </w:pPr>
-      <w:bookmarkStart w:id="20" w:name="_Toc393535979"/>
+      <w:bookmarkStart w:id="21" w:name="_Toc393535979"/>
       <w:r>
         <w:rPr>
           <w:rFonts w:ascii="Times New Roman" w:eastAsia="Times New Roman" w:hAnsi="Times New Roman" w:cs="Times New Roman"/>
@@ -14852,7 +14838,7 @@
         <w:lastRenderedPageBreak/>
         <w:t>2.3 Hardware and Material Resources</w:t>
       </w:r>
-      <w:bookmarkEnd w:id="20"/>
+      <w:bookmarkEnd w:id="21"/>
     </w:p>
     <w:p>
       <w:pPr>
@@ -16065,7 +16051,7 @@
           <w:szCs w:val="44"/>
         </w:rPr>
       </w:pPr>
-      <w:bookmarkStart w:id="21" w:name="_Toc393535980"/>
+      <w:bookmarkStart w:id="22" w:name="_Toc393535980"/>
       <w:r>
         <w:rPr>
           <w:rFonts w:ascii="Times New Roman" w:hAnsi="Times New Roman" w:cs="Times New Roman"/>
@@ -16075,7 +16061,7 @@
         <w:lastRenderedPageBreak/>
         <w:t>Chapter Three: Management Procedures</w:t>
       </w:r>
-      <w:bookmarkEnd w:id="21"/>
+      <w:bookmarkEnd w:id="22"/>
     </w:p>
     <w:p>
       <w:pPr>
@@ -16089,7 +16075,7 @@
           <w:szCs w:val="40"/>
         </w:rPr>
       </w:pPr>
-      <w:bookmarkStart w:id="22" w:name="_Toc393535981"/>
+      <w:bookmarkStart w:id="23" w:name="_Toc393535981"/>
       <w:r>
         <w:rPr>
           <w:rFonts w:ascii="Times New Roman" w:hAnsi="Times New Roman" w:cs="Times New Roman"/>
@@ -16099,7 +16085,7 @@
         </w:rPr>
         <w:t>3. Management Procedures</w:t>
       </w:r>
-      <w:bookmarkEnd w:id="22"/>
+      <w:bookmarkEnd w:id="23"/>
     </w:p>
     <w:p>
       <w:pPr>
@@ -16113,7 +16099,7 @@
           <w:szCs w:val="36"/>
         </w:rPr>
       </w:pPr>
-      <w:bookmarkStart w:id="23" w:name="_Toc393535982"/>
+      <w:bookmarkStart w:id="24" w:name="_Toc393535982"/>
       <w:r>
         <w:rPr>
           <w:rFonts w:ascii="Times New Roman" w:hAnsi="Times New Roman" w:cs="Times New Roman"/>
@@ -16132,7 +16118,7 @@
         </w:rPr>
         <w:t xml:space="preserve"> Project Team Structure</w:t>
       </w:r>
-      <w:bookmarkEnd w:id="23"/>
+      <w:bookmarkEnd w:id="24"/>
     </w:p>
     <w:p>
       <w:pPr>
@@ -17146,7 +17132,7 @@
           <w:szCs w:val="36"/>
         </w:rPr>
       </w:pPr>
-      <w:bookmarkStart w:id="24" w:name="_Toc393535983"/>
+      <w:bookmarkStart w:id="25" w:name="_Toc393535983"/>
       <w:r>
         <w:rPr>
           <w:rFonts w:ascii="Times New Roman" w:hAnsi="Times New Roman" w:cs="Times New Roman"/>
@@ -17156,7 +17142,7 @@
         </w:rPr>
         <w:t>3.2 Monitoring and Controlling Mechanism</w:t>
       </w:r>
-      <w:bookmarkEnd w:id="24"/>
+      <w:bookmarkEnd w:id="25"/>
     </w:p>
     <w:p>
       <w:pPr>
@@ -17183,7 +17169,7 @@
           <w:szCs w:val="32"/>
         </w:rPr>
       </w:pPr>
-      <w:bookmarkStart w:id="25" w:name="_Toc393535984"/>
+      <w:bookmarkStart w:id="26" w:name="_Toc393535984"/>
       <w:r>
         <w:rPr>
           <w:rFonts w:ascii="Times New Roman" w:hAnsi="Times New Roman" w:cs="Times New Roman"/>
@@ -17193,7 +17179,7 @@
         </w:rPr>
         <w:t>3.2.1 Project Meeting</w:t>
       </w:r>
-      <w:bookmarkEnd w:id="25"/>
+      <w:bookmarkEnd w:id="26"/>
     </w:p>
     <w:p>
       <w:pPr>
@@ -17708,7 +17694,7 @@
           <w:szCs w:val="44"/>
         </w:rPr>
       </w:pPr>
-      <w:bookmarkStart w:id="26" w:name="_Toc393535985"/>
+      <w:bookmarkStart w:id="27" w:name="_Toc393535985"/>
       <w:r>
         <w:rPr>
           <w:rFonts w:ascii="Times New Roman" w:hAnsi="Times New Roman" w:cs="Times New Roman"/>
@@ -17734,7 +17720,7 @@
         </w:rPr>
         <w:t>Quality Standard</w:t>
       </w:r>
-      <w:bookmarkEnd w:id="26"/>
+      <w:bookmarkEnd w:id="27"/>
     </w:p>
     <w:p>
       <w:pPr>
@@ -17746,7 +17732,7 @@
           <w:szCs w:val="40"/>
         </w:rPr>
       </w:pPr>
-      <w:bookmarkStart w:id="27" w:name="_Toc393535986"/>
+      <w:bookmarkStart w:id="28" w:name="_Toc393535986"/>
       <w:r>
         <w:rPr>
           <w:rFonts w:ascii="Times New Roman" w:hAnsi="Times New Roman" w:cs="Times New Roman"/>
@@ -17756,7 +17742,7 @@
         </w:rPr>
         <w:t>4. Quality Standard</w:t>
       </w:r>
-      <w:bookmarkEnd w:id="27"/>
+      <w:bookmarkEnd w:id="28"/>
     </w:p>
     <w:p>
       <w:pPr>
@@ -17770,7 +17756,7 @@
           <w:sz w:val="28"/>
         </w:rPr>
       </w:pPr>
-      <w:bookmarkStart w:id="28" w:name="_Toc393535987"/>
+      <w:bookmarkStart w:id="29" w:name="_Toc393535987"/>
       <w:r>
         <w:rPr>
           <w:rFonts w:ascii="Times New Roman" w:hAnsi="Times New Roman" w:cs="Times New Roman"/>
@@ -17780,7 +17766,7 @@
         </w:rPr>
         <w:t>4.1 ISO29110 for Very Small Entity (VSE)</w:t>
       </w:r>
-      <w:bookmarkEnd w:id="28"/>
+      <w:bookmarkEnd w:id="29"/>
       <w:r>
         <w:rPr>
           <w:rFonts w:ascii="Times New Roman" w:hAnsi="Times New Roman" w:cs="Times New Roman"/>
@@ -17813,7 +17799,7 @@
           <w:szCs w:val="36"/>
         </w:rPr>
       </w:pPr>
-      <w:bookmarkStart w:id="29" w:name="_Toc259970772"/>
+      <w:bookmarkStart w:id="30" w:name="_Toc259970772"/>
       <w:r>
         <w:rPr>
           <w:rFonts w:ascii="Times New Roman" w:hAnsi="Times New Roman" w:cs="Times New Roman"/>
@@ -17823,7 +17809,7 @@
         </w:rPr>
         <w:t>The ISO29110 contain 2 processes are Project management and Software implementation.</w:t>
       </w:r>
-      <w:bookmarkEnd w:id="29"/>
+      <w:bookmarkEnd w:id="30"/>
     </w:p>
     <w:p/>
     <w:p>
@@ -17840,7 +17826,7 @@
           <w:szCs w:val="24"/>
         </w:rPr>
       </w:pPr>
-      <w:bookmarkStart w:id="30" w:name="_Toc393535988"/>
+      <w:bookmarkStart w:id="31" w:name="_Toc393535988"/>
       <w:r>
         <w:rPr>
           <w:rFonts w:ascii="Times New Roman" w:hAnsi="Times New Roman" w:cs="Times New Roman"/>
@@ -17861,7 +17847,7 @@
         </w:rPr>
         <w:t xml:space="preserve"> Project Management (PM) process</w:t>
       </w:r>
-      <w:bookmarkEnd w:id="30"/>
+      <w:bookmarkEnd w:id="31"/>
       <w:r>
         <w:rPr>
           <w:rFonts w:ascii="Times New Roman" w:hAnsi="Times New Roman" w:cs="Times New Roman"/>
@@ -18488,7 +18474,7 @@
           <w:szCs w:val="24"/>
         </w:rPr>
       </w:pPr>
-      <w:bookmarkStart w:id="31" w:name="_Toc393535989"/>
+      <w:bookmarkStart w:id="32" w:name="_Toc393535989"/>
       <w:r>
         <w:rPr>
           <w:rFonts w:ascii="Times New Roman" w:hAnsi="Times New Roman" w:cs="Times New Roman"/>
@@ -18509,7 +18495,7 @@
         </w:rPr>
         <w:t>2 Software Implementation (SI) process</w:t>
       </w:r>
-      <w:bookmarkEnd w:id="31"/>
+      <w:bookmarkEnd w:id="32"/>
       <w:r>
         <w:rPr>
           <w:rFonts w:ascii="Times New Roman" w:hAnsi="Times New Roman" w:cs="Times New Roman"/>
@@ -19255,8 +19241,8 @@
           <w:szCs w:val="44"/>
         </w:rPr>
       </w:pPr>
-      <w:bookmarkStart w:id="32" w:name="_Toc259970773"/>
-      <w:bookmarkStart w:id="33" w:name="_Toc393535990"/>
+      <w:bookmarkStart w:id="33" w:name="_Toc259970773"/>
+      <w:bookmarkStart w:id="34" w:name="_Toc393535990"/>
       <w:r>
         <w:rPr>
           <w:rFonts w:ascii="Times New Roman" w:hAnsi="Times New Roman" w:cs="Times New Roman"/>
@@ -19266,8 +19252,8 @@
         <w:lastRenderedPageBreak/>
         <w:t>Chapter Five: Quality Planning</w:t>
       </w:r>
-      <w:bookmarkEnd w:id="32"/>
       <w:bookmarkEnd w:id="33"/>
+      <w:bookmarkEnd w:id="34"/>
     </w:p>
     <w:p>
       <w:pPr>
@@ -19279,8 +19265,8 @@
           <w:szCs w:val="40"/>
         </w:rPr>
       </w:pPr>
-      <w:bookmarkStart w:id="34" w:name="_Toc259970774"/>
-      <w:bookmarkStart w:id="35" w:name="_Toc393535991"/>
+      <w:bookmarkStart w:id="35" w:name="_Toc259970774"/>
+      <w:bookmarkStart w:id="36" w:name="_Toc393535991"/>
       <w:r>
         <w:rPr>
           <w:rFonts w:ascii="Times New Roman" w:hAnsi="Times New Roman" w:cs="Times New Roman"/>
@@ -19290,8 +19276,8 @@
         </w:rPr>
         <w:t>5. Quality Planning</w:t>
       </w:r>
-      <w:bookmarkEnd w:id="34"/>
       <w:bookmarkEnd w:id="35"/>
+      <w:bookmarkEnd w:id="36"/>
     </w:p>
     <w:p>
       <w:pPr>
@@ -19305,7 +19291,7 @@
           <w:sz w:val="28"/>
         </w:rPr>
       </w:pPr>
-      <w:bookmarkStart w:id="36" w:name="_Toc393535992"/>
+      <w:bookmarkStart w:id="37" w:name="_Toc393535992"/>
       <w:r>
         <w:rPr>
           <w:rFonts w:ascii="Times New Roman" w:hAnsi="Times New Roman" w:cs="Times New Roman"/>
@@ -19315,7 +19301,7 @@
         </w:rPr>
         <w:t>5.1 Quality Factor</w:t>
       </w:r>
-      <w:bookmarkEnd w:id="36"/>
+      <w:bookmarkEnd w:id="37"/>
       <w:r>
         <w:rPr>
           <w:rFonts w:ascii="Times New Roman" w:hAnsi="Times New Roman" w:cs="Times New Roman"/>
@@ -19353,7 +19339,7 @@
           <w:u w:val="single"/>
         </w:rPr>
       </w:pPr>
-      <w:bookmarkStart w:id="37" w:name="_Toc393535993"/>
+      <w:bookmarkStart w:id="38" w:name="_Toc393535993"/>
       <w:r>
         <w:rPr>
           <w:rFonts w:ascii="Times New Roman" w:hAnsi="Times New Roman" w:cs="Times New Roman"/>
@@ -19365,7 +19351,7 @@
         </w:rPr>
         <w:t>Product operation factors</w:t>
       </w:r>
-      <w:bookmarkEnd w:id="37"/>
+      <w:bookmarkEnd w:id="38"/>
     </w:p>
     <w:p>
       <w:pPr>
@@ -19724,7 +19710,7 @@
           <w:u w:val="single"/>
         </w:rPr>
       </w:pPr>
-      <w:bookmarkStart w:id="38" w:name="_Toc393535994"/>
+      <w:bookmarkStart w:id="39" w:name="_Toc393535994"/>
       <w:r>
         <w:rPr>
           <w:rFonts w:ascii="Times New Roman" w:hAnsi="Times New Roman" w:cs="Times New Roman"/>
@@ -19736,7 +19722,7 @@
         </w:rPr>
         <w:t>Product revision factors</w:t>
       </w:r>
-      <w:bookmarkEnd w:id="38"/>
+      <w:bookmarkEnd w:id="39"/>
     </w:p>
     <w:p>
       <w:pPr>
@@ -19951,7 +19937,7 @@
           <w:u w:val="single"/>
         </w:rPr>
       </w:pPr>
-      <w:bookmarkStart w:id="39" w:name="_Toc393535995"/>
+      <w:bookmarkStart w:id="40" w:name="_Toc393535995"/>
       <w:r>
         <w:rPr>
           <w:rFonts w:ascii="Times New Roman" w:hAnsi="Times New Roman" w:cs="Times New Roman"/>
@@ -19963,7 +19949,7 @@
         </w:rPr>
         <w:t>Product transition factors</w:t>
       </w:r>
-      <w:bookmarkEnd w:id="39"/>
+      <w:bookmarkEnd w:id="40"/>
     </w:p>
     <w:p>
       <w:pPr>
@@ -20181,7 +20167,7 @@
           <w:szCs w:val="44"/>
         </w:rPr>
       </w:pPr>
-      <w:bookmarkStart w:id="40" w:name="_Toc393535996"/>
+      <w:bookmarkStart w:id="41" w:name="_Toc393535996"/>
       <w:r>
         <w:rPr>
           <w:rFonts w:ascii="Times New Roman" w:hAnsi="Times New Roman" w:cs="Times New Roman"/>
@@ -20199,7 +20185,7 @@
         </w:rPr>
         <w:t>: Estimated Duration of Tasks</w:t>
       </w:r>
-      <w:bookmarkEnd w:id="40"/>
+      <w:bookmarkEnd w:id="41"/>
     </w:p>
     <w:p>
       <w:pPr>
@@ -20213,7 +20199,7 @@
           <w:szCs w:val="40"/>
         </w:rPr>
       </w:pPr>
-      <w:bookmarkStart w:id="41" w:name="_Toc393535997"/>
+      <w:bookmarkStart w:id="42" w:name="_Toc393535997"/>
       <w:r>
         <w:rPr>
           <w:rFonts w:ascii="Times New Roman" w:hAnsi="Times New Roman" w:cs="Times New Roman"/>
@@ -20232,7 +20218,7 @@
         </w:rPr>
         <w:t>. Estimated Duration of Tasks</w:t>
       </w:r>
-      <w:bookmarkEnd w:id="41"/>
+      <w:bookmarkEnd w:id="42"/>
     </w:p>
     <w:p/>
     <w:p>
@@ -20247,7 +20233,7 @@
           <w:szCs w:val="36"/>
         </w:rPr>
       </w:pPr>
-      <w:bookmarkStart w:id="42" w:name="_Toc393535998"/>
+      <w:bookmarkStart w:id="43" w:name="_Toc393535998"/>
       <w:r>
         <w:rPr>
           <w:rFonts w:ascii="Times New Roman" w:hAnsi="Times New Roman" w:cs="Times New Roman"/>
@@ -20266,7 +20252,7 @@
         </w:rPr>
         <w:t>.1 Review/Responsibility</w:t>
       </w:r>
-      <w:bookmarkEnd w:id="42"/>
+      <w:bookmarkEnd w:id="43"/>
     </w:p>
     <w:p>
       <w:pPr>
@@ -21915,7 +21901,7 @@
           <w:sz w:val="28"/>
         </w:rPr>
       </w:pPr>
-      <w:bookmarkStart w:id="43" w:name="_Toc393535999"/>
+      <w:bookmarkStart w:id="44" w:name="_Toc393535999"/>
       <w:r>
         <w:rPr>
           <w:rFonts w:ascii="Times New Roman" w:hAnsi="Times New Roman" w:cs="Times New Roman"/>
@@ -21932,7 +21918,7 @@
         </w:rPr>
         <w:t>.2 Testing</w:t>
       </w:r>
-      <w:bookmarkEnd w:id="43"/>
+      <w:bookmarkEnd w:id="44"/>
     </w:p>
     <w:p/>
     <w:tbl>
@@ -22409,7 +22395,7 @@
           <w:sz w:val="28"/>
         </w:rPr>
       </w:pPr>
-      <w:bookmarkStart w:id="44" w:name="_Toc393536000"/>
+      <w:bookmarkStart w:id="45" w:name="_Toc393536000"/>
       <w:r>
         <w:rPr>
           <w:rFonts w:ascii="Times New Roman" w:hAnsi="Times New Roman" w:cs="Times New Roman"/>
@@ -22426,7 +22412,7 @@
         </w:rPr>
         <w:t>.3 Estimated Effort and Cost</w:t>
       </w:r>
-      <w:bookmarkEnd w:id="44"/>
+      <w:bookmarkEnd w:id="45"/>
     </w:p>
     <w:p/>
     <w:p>
@@ -22437,7 +22423,7 @@
           <w:sz w:val="28"/>
         </w:rPr>
       </w:pPr>
-      <w:bookmarkStart w:id="45" w:name="_Toc259970780"/>
+      <w:bookmarkStart w:id="46" w:name="_Toc259970780"/>
       <w:r>
         <w:rPr>
           <w:rFonts w:ascii="Times New Roman" w:hAnsi="Times New Roman" w:cs="Times New Roman"/>
@@ -22447,7 +22433,7 @@
         </w:rPr>
         <w:t>Estimate effort and cost of Dental clinic service system have:</w:t>
       </w:r>
-      <w:bookmarkEnd w:id="45"/>
+      <w:bookmarkEnd w:id="46"/>
     </w:p>
     <w:p>
       <w:pPr>
@@ -22548,7 +22534,7 @@
           <w:docGrid w:linePitch="360"/>
         </w:sectPr>
       </w:pPr>
-      <w:bookmarkStart w:id="46" w:name="_Toc393536001"/>
+      <w:bookmarkStart w:id="47" w:name="_Toc393536001"/>
       <w:r>
         <w:rPr>
           <w:rFonts w:ascii="Times New Roman" w:hAnsi="Times New Roman" w:cs="Times New Roman"/>
@@ -22567,7 +22553,7 @@
         </w:rPr>
         <w:t>.4 Schedule &amp; Milestone</w:t>
       </w:r>
-      <w:bookmarkEnd w:id="46"/>
+      <w:bookmarkEnd w:id="47"/>
     </w:p>
     <w:p>
       <w:pPr>
@@ -23406,7 +23392,7 @@
           <w:szCs w:val="44"/>
         </w:rPr>
       </w:pPr>
-      <w:bookmarkStart w:id="47" w:name="_Toc393536002"/>
+      <w:bookmarkStart w:id="48" w:name="_Toc393536002"/>
       <w:r>
         <w:rPr>
           <w:rFonts w:ascii="Times New Roman" w:hAnsi="Times New Roman" w:cs="Times New Roman"/>
@@ -23424,7 +23410,7 @@
         </w:rPr>
         <w:t>: Version Control Strategy</w:t>
       </w:r>
-      <w:bookmarkEnd w:id="47"/>
+      <w:bookmarkEnd w:id="48"/>
     </w:p>
     <w:p>
       <w:pPr>
@@ -23438,7 +23424,7 @@
           <w:szCs w:val="40"/>
         </w:rPr>
       </w:pPr>
-      <w:bookmarkStart w:id="48" w:name="_Toc393536003"/>
+      <w:bookmarkStart w:id="49" w:name="_Toc393536003"/>
       <w:r>
         <w:rPr>
           <w:rFonts w:ascii="Times New Roman" w:hAnsi="Times New Roman" w:cs="Times New Roman"/>
@@ -23457,7 +23443,7 @@
         </w:rPr>
         <w:t>. Version control strategy</w:t>
       </w:r>
-      <w:bookmarkEnd w:id="48"/>
+      <w:bookmarkEnd w:id="49"/>
       <w:r>
         <w:rPr>
           <w:rFonts w:ascii="Times New Roman" w:hAnsi="Times New Roman" w:cs="Times New Roman"/>
@@ -23492,7 +23478,7 @@
           <w:szCs w:val="40"/>
         </w:rPr>
       </w:pPr>
-      <w:bookmarkStart w:id="49" w:name="_Toc393536004"/>
+      <w:bookmarkStart w:id="50" w:name="_Toc393536004"/>
       <w:r>
         <w:rPr>
           <w:rFonts w:ascii="Times New Roman" w:hAnsi="Times New Roman" w:cs="Times New Roman"/>
@@ -23520,7 +23506,7 @@
         </w:rPr>
         <w:t xml:space="preserve"> Filename format</w:t>
       </w:r>
-      <w:bookmarkEnd w:id="49"/>
+      <w:bookmarkEnd w:id="50"/>
     </w:p>
     <w:p>
       <w:pPr>
@@ -23606,7 +23592,7 @@
           <w:szCs w:val="36"/>
         </w:rPr>
       </w:pPr>
-      <w:bookmarkStart w:id="50" w:name="_Toc393536005"/>
+      <w:bookmarkStart w:id="51" w:name="_Toc393536005"/>
       <w:r>
         <w:rPr>
           <w:rFonts w:ascii="Times New Roman" w:hAnsi="Times New Roman" w:cs="Times New Roman"/>
@@ -23634,7 +23620,7 @@
         </w:rPr>
         <w:t xml:space="preserve"> Change Management</w:t>
       </w:r>
-      <w:bookmarkEnd w:id="50"/>
+      <w:bookmarkEnd w:id="51"/>
     </w:p>
     <w:p>
       <w:pPr>
@@ -23824,7 +23810,7 @@
           <w:szCs w:val="36"/>
         </w:rPr>
       </w:pPr>
-      <w:bookmarkStart w:id="51" w:name="_Toc393536006"/>
+      <w:bookmarkStart w:id="52" w:name="_Toc393536006"/>
       <w:r>
         <w:rPr>
           <w:rFonts w:ascii="Times New Roman" w:hAnsi="Times New Roman" w:cs="Times New Roman"/>
@@ -23843,7 +23829,7 @@
         </w:rPr>
         <w:t>.3 Project Repository</w:t>
       </w:r>
-      <w:bookmarkEnd w:id="51"/>
+      <w:bookmarkEnd w:id="52"/>
     </w:p>
     <w:p>
       <w:pPr>
@@ -24301,7 +24287,7 @@
           <w:szCs w:val="36"/>
         </w:rPr>
       </w:pPr>
-      <w:bookmarkStart w:id="52" w:name="_Toc393536007"/>
+      <w:bookmarkStart w:id="53" w:name="_Toc393536007"/>
       <w:r>
         <w:rPr>
           <w:rFonts w:ascii="Times New Roman" w:hAnsi="Times New Roman" w:cs="Times New Roman"/>
@@ -24321,7 +24307,7 @@
         </w:rPr>
         <w:t>.4 Software Configuration Item Table</w:t>
       </w:r>
-      <w:bookmarkEnd w:id="52"/>
+      <w:bookmarkEnd w:id="53"/>
     </w:p>
     <w:p>
       <w:pPr>
@@ -26339,7 +26325,7 @@
           <w:szCs w:val="44"/>
         </w:rPr>
       </w:pPr>
-      <w:bookmarkStart w:id="53" w:name="_Toc393536008"/>
+      <w:bookmarkStart w:id="54" w:name="_Toc393536008"/>
       <w:r>
         <w:rPr>
           <w:rFonts w:ascii="Times New Roman" w:hAnsi="Times New Roman" w:cs="Times New Roman"/>
@@ -26365,7 +26351,7 @@
         </w:rPr>
         <w:t>: Risk Management</w:t>
       </w:r>
-      <w:bookmarkEnd w:id="53"/>
+      <w:bookmarkEnd w:id="54"/>
     </w:p>
     <w:p>
       <w:pPr>
@@ -26379,7 +26365,7 @@
           <w:szCs w:val="40"/>
         </w:rPr>
       </w:pPr>
-      <w:bookmarkStart w:id="54" w:name="_Toc393536009"/>
+      <w:bookmarkStart w:id="55" w:name="_Toc393536009"/>
       <w:r>
         <w:rPr>
           <w:rFonts w:ascii="Times New Roman" w:hAnsi="Times New Roman" w:cs="Times New Roman"/>
@@ -26398,7 +26384,7 @@
         </w:rPr>
         <w:t>. Risk Management</w:t>
       </w:r>
-      <w:bookmarkEnd w:id="54"/>
+      <w:bookmarkEnd w:id="55"/>
       <w:r>
         <w:rPr>
           <w:rFonts w:ascii="Times New Roman" w:hAnsi="Times New Roman" w:cs="Times New Roman"/>
@@ -26629,7 +26615,7 @@
           <w:szCs w:val="40"/>
         </w:rPr>
       </w:pPr>
-      <w:bookmarkStart w:id="55" w:name="_Toc393536010"/>
+      <w:bookmarkStart w:id="56" w:name="_Toc393536010"/>
       <w:r>
         <w:rPr>
           <w:rFonts w:ascii="Times New Roman" w:hAnsi="Times New Roman" w:cs="Times New Roman"/>
@@ -26657,7 +26643,7 @@
         </w:rPr>
         <w:t xml:space="preserve"> Risk Management Process</w:t>
       </w:r>
-      <w:bookmarkEnd w:id="55"/>
+      <w:bookmarkEnd w:id="56"/>
     </w:p>
     <w:p>
       <w:pPr>
@@ -26901,7 +26887,7 @@
           <w:szCs w:val="40"/>
         </w:rPr>
       </w:pPr>
-      <w:bookmarkStart w:id="56" w:name="_Toc393536011"/>
+      <w:bookmarkStart w:id="57" w:name="_Toc393536011"/>
       <w:r>
         <w:rPr>
           <w:rFonts w:ascii="Times New Roman" w:hAnsi="Times New Roman" w:cs="Times New Roman"/>
@@ -26928,7 +26914,7 @@
           <w:sz w:val="28"/>
           <w:szCs w:val="36"/>
         </w:rPr>
-        <w:t xml:space="preserve"> Risk Identification and</w:t>
+        <w:t xml:space="preserve"> Risk </w:t>
       </w:r>
       <w:r>
         <w:rPr>
@@ -26937,9 +26923,18 @@
           <w:sz w:val="28"/>
           <w:szCs w:val="36"/>
         </w:rPr>
+        <w:t>Identification and</w:t>
+      </w:r>
+      <w:r>
+        <w:rPr>
+          <w:rFonts w:ascii="Times New Roman" w:hAnsi="Times New Roman" w:cs="Times New Roman"/>
+          <w:color w:val="auto"/>
+          <w:sz w:val="28"/>
+          <w:szCs w:val="36"/>
+        </w:rPr>
         <w:t xml:space="preserve"> Solutions</w:t>
       </w:r>
-      <w:bookmarkEnd w:id="56"/>
+      <w:bookmarkEnd w:id="57"/>
     </w:p>
     <w:p/>
     <w:tbl>
@@ -26970,7 +26965,6 @@
                 <w:color w:val="auto"/>
                 <w:sz w:val="24"/>
                 <w:szCs w:val="32"/>
-                <w:highlight w:val="yellow"/>
               </w:rPr>
             </w:pPr>
             <w:r>
@@ -26981,7 +26975,6 @@
                 <w:color w:val="auto"/>
                 <w:sz w:val="24"/>
                 <w:szCs w:val="32"/>
-                <w:highlight w:val="yellow"/>
               </w:rPr>
               <w:t>Risk</w:t>
             </w:r>
@@ -27003,7 +26996,6 @@
                 <w:color w:val="auto"/>
                 <w:sz w:val="24"/>
                 <w:szCs w:val="32"/>
-                <w:highlight w:val="yellow"/>
               </w:rPr>
             </w:pPr>
             <w:r>
@@ -27014,7 +27006,6 @@
                 <w:color w:val="auto"/>
                 <w:sz w:val="24"/>
                 <w:szCs w:val="32"/>
-                <w:highlight w:val="yellow"/>
               </w:rPr>
               <w:t>Solution</w:t>
             </w:r>
@@ -27036,7 +27027,6 @@
                 <w:color w:val="auto"/>
                 <w:sz w:val="24"/>
                 <w:szCs w:val="32"/>
-                <w:highlight w:val="yellow"/>
               </w:rPr>
             </w:pPr>
             <w:r>
@@ -27047,7 +27037,6 @@
                 <w:color w:val="auto"/>
                 <w:sz w:val="24"/>
                 <w:szCs w:val="32"/>
-                <w:highlight w:val="yellow"/>
               </w:rPr>
               <w:t>Priority</w:t>
             </w:r>
@@ -27069,7 +27058,6 @@
                 <w:color w:val="auto"/>
                 <w:sz w:val="24"/>
                 <w:szCs w:val="32"/>
-                <w:highlight w:val="yellow"/>
               </w:rPr>
             </w:pPr>
             <w:r>
@@ -27080,118 +27068,8 @@
                 <w:color w:val="auto"/>
                 <w:sz w:val="24"/>
                 <w:szCs w:val="32"/>
-                <w:highlight w:val="yellow"/>
               </w:rPr>
               <w:t>Human Risks</w:t>
-            </w:r>
-          </w:p>
-        </w:tc>
-        <w:bookmarkStart w:id="57" w:name="_GoBack"/>
-        <w:bookmarkEnd w:id="57"/>
-      </w:tr>
-      <w:tr>
-        <w:tc>
-          <w:tcPr>
-            <w:tcW w:w="3369" w:type="dxa"/>
-            <w:vAlign w:val="center"/>
-          </w:tcPr>
-          <w:p>
-            <w:pPr>
-              <w:widowControl w:val="0"/>
-              <w:rPr>
-                <w:rFonts w:ascii="Times New Roman" w:hAnsi="Times New Roman" w:cs="Times New Roman"/>
-                <w:color w:val="auto"/>
-                <w:sz w:val="24"/>
-                <w:szCs w:val="32"/>
-                <w:highlight w:val="yellow"/>
-              </w:rPr>
-            </w:pPr>
-            <w:r>
-              <w:rPr>
-                <w:rFonts w:ascii="Times New Roman" w:hAnsi="Times New Roman" w:cs="Times New Roman"/>
-                <w:color w:val="auto"/>
-                <w:sz w:val="24"/>
-                <w:szCs w:val="32"/>
-                <w:highlight w:val="yellow"/>
-              </w:rPr>
-              <w:t>Team members are lack of skill and knowledge</w:t>
-            </w:r>
-          </w:p>
-        </w:tc>
-        <w:tc>
-          <w:tcPr>
-            <w:tcW w:w="4677" w:type="dxa"/>
-            <w:vAlign w:val="center"/>
-          </w:tcPr>
-          <w:p>
-            <w:pPr>
-              <w:widowControl w:val="0"/>
-              <w:rPr>
-                <w:rFonts w:ascii="Times New Roman" w:hAnsi="Times New Roman" w:cs="Times New Roman"/>
-                <w:color w:val="auto"/>
-                <w:sz w:val="24"/>
-                <w:szCs w:val="32"/>
-                <w:highlight w:val="yellow"/>
-              </w:rPr>
-            </w:pPr>
-            <w:r>
-              <w:rPr>
-                <w:rFonts w:ascii="Times New Roman" w:hAnsi="Times New Roman" w:cs="Times New Roman"/>
-                <w:color w:val="auto"/>
-                <w:sz w:val="24"/>
-                <w:szCs w:val="32"/>
-                <w:highlight w:val="yellow"/>
-              </w:rPr>
-              <w:t xml:space="preserve">Learn </w:t>
-            </w:r>
-            <w:r>
-              <w:rPr>
-                <w:rFonts w:ascii="Times New Roman" w:hAnsi="Times New Roman" w:cs="Times New Roman"/>
-                <w:color w:val="auto"/>
-                <w:sz w:val="24"/>
-                <w:szCs w:val="32"/>
-                <w:highlight w:val="yellow"/>
-              </w:rPr>
-              <w:t>from text book and website. F</w:t>
-            </w:r>
-            <w:r>
-              <w:rPr>
-                <w:rFonts w:ascii="Times New Roman" w:hAnsi="Times New Roman" w:cs="Times New Roman"/>
-                <w:color w:val="auto"/>
-                <w:sz w:val="24"/>
-                <w:szCs w:val="32"/>
-                <w:highlight w:val="yellow"/>
-              </w:rPr>
-              <w:t>ind more resource and example from Google.</w:t>
-            </w:r>
-          </w:p>
-        </w:tc>
-        <w:tc>
-          <w:tcPr>
-            <w:tcW w:w="1196" w:type="dxa"/>
-            <w:vAlign w:val="center"/>
-          </w:tcPr>
-          <w:p>
-            <w:pPr>
-              <w:widowControl w:val="0"/>
-              <w:jc w:val="center"/>
-              <w:rPr>
-                <w:rFonts w:ascii="Times New Roman" w:hAnsi="Times New Roman" w:cs="Times New Roman"/>
-                <w:color w:val="auto"/>
-                <w:sz w:val="24"/>
-                <w:szCs w:val="32"/>
-                <w:highlight w:val="yellow"/>
-              </w:rPr>
-            </w:pPr>
-            <w:r>
-              <w:rPr>
-                <w:rFonts w:ascii="Times New Roman" w:hAnsi="Times New Roman" w:cs="Times New Roman"/>
-                <w:color w:val="auto"/>
-                <w:sz w:val="24"/>
-                <w:szCs w:val="32"/>
-                <w:highlight w:val="yellow"/>
-              </w:rPr>
-              <w:t>High</w:t>
             </w:r>
           </w:p>
         </w:tc>
@@ -27210,7 +27088,6 @@
                 <w:color w:val="auto"/>
                 <w:sz w:val="24"/>
                 <w:szCs w:val="32"/>
-                <w:highlight w:val="yellow"/>
               </w:rPr>
             </w:pPr>
             <w:r>
@@ -27219,9 +27096,8 @@
                 <w:color w:val="auto"/>
                 <w:sz w:val="24"/>
                 <w:szCs w:val="32"/>
-                <w:highlight w:val="yellow"/>
-              </w:rPr>
-              <w:t>Bad communication between team members</w:t>
+              </w:rPr>
+              <w:t>Team members are lack of skill and knowledge</w:t>
             </w:r>
           </w:p>
         </w:tc>
@@ -27238,7 +27114,6 @@
                 <w:color w:val="auto"/>
                 <w:sz w:val="24"/>
                 <w:szCs w:val="32"/>
-                <w:highlight w:val="yellow"/>
               </w:rPr>
             </w:pPr>
             <w:r>
@@ -27247,9 +27122,26 @@
                 <w:color w:val="auto"/>
                 <w:sz w:val="24"/>
                 <w:szCs w:val="32"/>
-                <w:highlight w:val="yellow"/>
-              </w:rPr>
-              <w:t>Have more meeting and exchange the information between each other.</w:t>
+              </w:rPr>
+              <w:t xml:space="preserve">Learn </w:t>
+            </w:r>
+            <w:r>
+              <w:rPr>
+                <w:rFonts w:ascii="Times New Roman" w:hAnsi="Times New Roman" w:cs="Times New Roman"/>
+                <w:color w:val="auto"/>
+                <w:sz w:val="24"/>
+                <w:szCs w:val="32"/>
+              </w:rPr>
+              <w:t>from text book and website. F</w:t>
+            </w:r>
+            <w:r>
+              <w:rPr>
+                <w:rFonts w:ascii="Times New Roman" w:hAnsi="Times New Roman" w:cs="Times New Roman"/>
+                <w:color w:val="auto"/>
+                <w:sz w:val="24"/>
+                <w:szCs w:val="32"/>
+              </w:rPr>
+              <w:t>ind more resource and example from Google.</w:t>
             </w:r>
           </w:p>
         </w:tc>
@@ -27267,7 +27159,6 @@
                 <w:color w:val="auto"/>
                 <w:sz w:val="24"/>
                 <w:szCs w:val="32"/>
-                <w:highlight w:val="yellow"/>
               </w:rPr>
             </w:pPr>
             <w:r>
@@ -27276,7 +27167,87 @@
                 <w:color w:val="auto"/>
                 <w:sz w:val="24"/>
                 <w:szCs w:val="32"/>
-                <w:highlight w:val="yellow"/>
+              </w:rPr>
+              <w:t>High</w:t>
+            </w:r>
+          </w:p>
+        </w:tc>
+      </w:tr>
+      <w:tr>
+        <w:tc>
+          <w:tcPr>
+            <w:tcW w:w="3369" w:type="dxa"/>
+            <w:vAlign w:val="center"/>
+          </w:tcPr>
+          <w:p>
+            <w:pPr>
+              <w:widowControl w:val="0"/>
+              <w:rPr>
+                <w:rFonts w:ascii="Times New Roman" w:hAnsi="Times New Roman" w:cs="Times New Roman"/>
+                <w:color w:val="auto"/>
+                <w:sz w:val="24"/>
+                <w:szCs w:val="32"/>
+              </w:rPr>
+            </w:pPr>
+            <w:r>
+              <w:rPr>
+                <w:rFonts w:ascii="Times New Roman" w:hAnsi="Times New Roman" w:cs="Times New Roman"/>
+                <w:color w:val="auto"/>
+                <w:sz w:val="24"/>
+                <w:szCs w:val="32"/>
+              </w:rPr>
+              <w:t>Bad communication between team members</w:t>
+            </w:r>
+          </w:p>
+        </w:tc>
+        <w:tc>
+          <w:tcPr>
+            <w:tcW w:w="4677" w:type="dxa"/>
+            <w:vAlign w:val="center"/>
+          </w:tcPr>
+          <w:p>
+            <w:pPr>
+              <w:widowControl w:val="0"/>
+              <w:rPr>
+                <w:rFonts w:ascii="Times New Roman" w:hAnsi="Times New Roman" w:cs="Times New Roman"/>
+                <w:color w:val="auto"/>
+                <w:sz w:val="24"/>
+                <w:szCs w:val="32"/>
+              </w:rPr>
+            </w:pPr>
+            <w:r>
+              <w:rPr>
+                <w:rFonts w:ascii="Times New Roman" w:hAnsi="Times New Roman" w:cs="Times New Roman"/>
+                <w:color w:val="auto"/>
+                <w:sz w:val="24"/>
+                <w:szCs w:val="32"/>
+              </w:rPr>
+              <w:t>Have more meeting and exchange the information between each other.</w:t>
+            </w:r>
+          </w:p>
+        </w:tc>
+        <w:tc>
+          <w:tcPr>
+            <w:tcW w:w="1196" w:type="dxa"/>
+            <w:vAlign w:val="center"/>
+          </w:tcPr>
+          <w:p>
+            <w:pPr>
+              <w:widowControl w:val="0"/>
+              <w:jc w:val="center"/>
+              <w:rPr>
+                <w:rFonts w:ascii="Times New Roman" w:hAnsi="Times New Roman" w:cs="Times New Roman"/>
+                <w:color w:val="auto"/>
+                <w:sz w:val="24"/>
+                <w:szCs w:val="32"/>
+              </w:rPr>
+            </w:pPr>
+            <w:r>
+              <w:rPr>
+                <w:rFonts w:ascii="Times New Roman" w:hAnsi="Times New Roman" w:cs="Times New Roman"/>
+                <w:color w:val="auto"/>
+                <w:sz w:val="24"/>
+                <w:szCs w:val="32"/>
               </w:rPr>
               <w:t>Medium</w:t>
             </w:r>
@@ -27298,7 +27269,6 @@
                 <w:color w:val="auto"/>
                 <w:sz w:val="24"/>
                 <w:szCs w:val="32"/>
-                <w:highlight w:val="yellow"/>
               </w:rPr>
             </w:pPr>
             <w:r>
@@ -27309,7 +27279,6 @@
                 <w:color w:val="auto"/>
                 <w:sz w:val="24"/>
                 <w:szCs w:val="32"/>
-                <w:highlight w:val="yellow"/>
               </w:rPr>
               <w:t>Technology Risks</w:t>
             </w:r>
@@ -27330,7 +27299,6 @@
                 <w:color w:val="auto"/>
                 <w:sz w:val="24"/>
                 <w:szCs w:val="32"/>
-                <w:highlight w:val="yellow"/>
               </w:rPr>
             </w:pPr>
             <w:r>
@@ -27339,7 +27307,6 @@
                 <w:color w:val="auto"/>
                 <w:sz w:val="24"/>
                 <w:szCs w:val="32"/>
-                <w:highlight w:val="yellow"/>
               </w:rPr>
               <w:t>Different platform and operating system</w:t>
             </w:r>
@@ -27358,7 +27325,6 @@
                 <w:color w:val="auto"/>
                 <w:sz w:val="24"/>
                 <w:szCs w:val="32"/>
-                <w:highlight w:val="yellow"/>
               </w:rPr>
             </w:pPr>
             <w:r>
@@ -27367,7 +27333,6 @@
                 <w:color w:val="auto"/>
                 <w:sz w:val="24"/>
                 <w:szCs w:val="32"/>
-                <w:highlight w:val="yellow"/>
               </w:rPr>
               <w:t>Find the technologies that support many different platform and operating system.</w:t>
             </w:r>
@@ -27387,7 +27352,6 @@
                 <w:color w:val="auto"/>
                 <w:sz w:val="24"/>
                 <w:szCs w:val="32"/>
-                <w:highlight w:val="yellow"/>
               </w:rPr>
             </w:pPr>
             <w:r>
@@ -27396,7 +27360,6 @@
                 <w:color w:val="auto"/>
                 <w:sz w:val="24"/>
                 <w:szCs w:val="32"/>
-                <w:highlight w:val="yellow"/>
               </w:rPr>
               <w:t>Medium</w:t>
             </w:r>
@@ -27417,7 +27380,6 @@
                 <w:color w:val="auto"/>
                 <w:sz w:val="24"/>
                 <w:szCs w:val="32"/>
-                <w:highlight w:val="yellow"/>
               </w:rPr>
             </w:pPr>
             <w:r>
@@ -27426,7 +27388,6 @@
                 <w:color w:val="auto"/>
                 <w:sz w:val="24"/>
                 <w:szCs w:val="32"/>
-                <w:highlight w:val="yellow"/>
               </w:rPr>
               <w:t>File crash</w:t>
             </w:r>
@@ -27445,7 +27406,6 @@
                 <w:color w:val="auto"/>
                 <w:sz w:val="24"/>
                 <w:szCs w:val="32"/>
-                <w:highlight w:val="yellow"/>
               </w:rPr>
             </w:pPr>
             <w:r>
@@ -27454,7 +27414,6 @@
                 <w:color w:val="auto"/>
                 <w:sz w:val="24"/>
                 <w:szCs w:val="32"/>
-                <w:highlight w:val="yellow"/>
               </w:rPr>
               <w:t xml:space="preserve">Use repository and always back up all the files both in computer and repository. </w:t>
             </w:r>
@@ -27474,7 +27433,6 @@
                 <w:color w:val="auto"/>
                 <w:sz w:val="24"/>
                 <w:szCs w:val="32"/>
-                <w:highlight w:val="yellow"/>
               </w:rPr>
             </w:pPr>
             <w:r>
@@ -27483,7 +27441,6 @@
                 <w:color w:val="auto"/>
                 <w:sz w:val="24"/>
                 <w:szCs w:val="32"/>
-                <w:highlight w:val="yellow"/>
               </w:rPr>
               <w:t>High</w:t>
             </w:r>
@@ -27505,7 +27462,6 @@
                 <w:color w:val="auto"/>
                 <w:sz w:val="24"/>
                 <w:szCs w:val="32"/>
-                <w:highlight w:val="yellow"/>
               </w:rPr>
             </w:pPr>
             <w:r>
@@ -27516,7 +27472,6 @@
                 <w:color w:val="auto"/>
                 <w:sz w:val="24"/>
                 <w:szCs w:val="32"/>
-                <w:highlight w:val="yellow"/>
               </w:rPr>
               <w:t>Process Risk</w:t>
             </w:r>
@@ -27537,7 +27492,6 @@
                 <w:color w:val="auto"/>
                 <w:sz w:val="24"/>
                 <w:szCs w:val="32"/>
-                <w:highlight w:val="yellow"/>
               </w:rPr>
             </w:pPr>
             <w:r>
@@ -27546,7 +27500,6 @@
                 <w:color w:val="auto"/>
                 <w:sz w:val="24"/>
                 <w:szCs w:val="32"/>
-                <w:highlight w:val="yellow"/>
               </w:rPr>
               <w:t>Date of submitting change</w:t>
             </w:r>
@@ -27565,7 +27518,6 @@
                 <w:color w:val="auto"/>
                 <w:sz w:val="24"/>
                 <w:szCs w:val="32"/>
-                <w:highlight w:val="yellow"/>
               </w:rPr>
             </w:pPr>
             <w:r>
@@ -27574,7 +27526,6 @@
                 <w:color w:val="auto"/>
                 <w:sz w:val="24"/>
                 <w:szCs w:val="32"/>
-                <w:highlight w:val="yellow"/>
               </w:rPr>
               <w:t>Try to finish the works on time.</w:t>
             </w:r>
@@ -27602,7 +27553,6 @@
                 <w:color w:val="auto"/>
                 <w:sz w:val="24"/>
                 <w:szCs w:val="32"/>
-                <w:highlight w:val="yellow"/>
               </w:rPr>
               <w:t>Medium</w:t>
             </w:r>
@@ -27930,7 +27880,7 @@
               <w:sz w:val="14"/>
               <w:szCs w:val="14"/>
             </w:rPr>
-            <w:t>16</w:t>
+            <w:t>5</w:t>
           </w:r>
           <w:r>
             <w:rPr>
@@ -33368,7 +33318,7 @@
 </file>
 
 <file path=customXml/itemProps1.xml><?xml version="1.0" encoding="utf-8"?>
-<ds:datastoreItem xmlns:ds="http://schemas.openxmlformats.org/officeDocument/2006/customXml" ds:itemID="{E2FA6656-5801-4241-93D3-1305C8DEF753}">
+<ds:datastoreItem xmlns:ds="http://schemas.openxmlformats.org/officeDocument/2006/customXml" ds:itemID="{8CD64A24-C490-43F8-8BA1-14B550D95E92}">
   <ds:schemaRefs>
     <ds:schemaRef ds:uri="http://schemas.openxmlformats.org/officeDocument/2006/bibliography"/>
   </ds:schemaRefs>

</xml_diff>